<commit_message>
add dbus, dlna and upnp doc.
</commit_message>
<xml_diff>
--- a/bluetooth/蓝牙分析.docx
+++ b/bluetooth/蓝牙分析.docx
@@ -3,6 +3,7 @@
 <w:document xmlns:wpc="http://schemas.microsoft.com/office/word/2010/wordprocessingCanvas" xmlns:cx="http://schemas.microsoft.com/office/drawing/2014/chartex" xmlns:cx1="http://schemas.microsoft.com/office/drawing/2015/9/8/chartex" xmlns:mc="http://schemas.openxmlformats.org/markup-compatibility/2006" xmlns:o="urn:schemas-microsoft-com:office:office" xmlns:r="http://schemas.openxmlformats.org/officeDocument/2006/relationships" xmlns:m="http://schemas.openxmlformats.org/officeDocument/2006/math" xmlns:v="urn:schemas-microsoft-com:vml" xmlns:wp14="http://schemas.microsoft.com/office/word/2010/wordprocessingDrawing" xmlns:wp="http://schemas.openxmlformats.org/drawingml/2006/wordprocessingDrawing" xmlns:w10="urn:schemas-microsoft-com:office:word" xmlns:w="http://schemas.openxmlformats.org/wordprocessingml/2006/main" xmlns:w14="http://schemas.microsoft.com/office/word/2010/wordml" xmlns:w15="http://schemas.microsoft.com/office/word/2012/wordml" xmlns:w16se="http://schemas.microsoft.com/office/word/2015/wordml/symex" xmlns:wpg="http://schemas.microsoft.com/office/word/2010/wordprocessingGroup" xmlns:wpi="http://schemas.microsoft.com/office/word/2010/wordprocessingInk" xmlns:wne="http://schemas.microsoft.com/office/word/2006/wordml" xmlns:wps="http://schemas.microsoft.com/office/word/2010/wordprocessingShape" mc:Ignorable="w14 w15 w16se wp14">
   <w:body>
     <w:p>
+      <w:proofErr w:type="spellStart"/>
       <w:r>
         <w:t>B</w:t>
       </w:r>
@@ -15,6 +16,7 @@
       <w:r>
         <w:t>z</w:t>
       </w:r>
+      <w:proofErr w:type="spellEnd"/>
       <w:r>
         <w:rPr>
           <w:rFonts w:hint="eastAsia"/>
@@ -26,6 +28,7 @@
       </w:r>
     </w:p>
     <w:p>
+      <w:proofErr w:type="spellStart"/>
       <w:r>
         <w:rPr>
           <w:rFonts w:hint="eastAsia"/>
@@ -35,14 +38,20 @@
       <w:r>
         <w:t>luez</w:t>
       </w:r>
+      <w:proofErr w:type="spellEnd"/>
       <w:r>
         <w:rPr>
           <w:rFonts w:hint="eastAsia"/>
         </w:rPr>
         <w:t>是</w:t>
       </w:r>
-      <w:r>
-        <w:t xml:space="preserve">linux </w:t>
+      <w:proofErr w:type="spellStart"/>
+      <w:r>
+        <w:t>linux</w:t>
+      </w:r>
+      <w:proofErr w:type="spellEnd"/>
+      <w:r>
+        <w:t xml:space="preserve"> </w:t>
       </w:r>
       <w:r>
         <w:rPr>
@@ -51,8 +60,13 @@
         <w:t>的</w:t>
       </w:r>
       <w:r>
-        <w:t>官方蓝牙协议栈</w:t>
-      </w:r>
+        <w:t>官方</w:t>
+      </w:r>
+      <w:proofErr w:type="gramStart"/>
+      <w:r>
+        <w:t>蓝牙协议栈</w:t>
+      </w:r>
+      <w:proofErr w:type="gramEnd"/>
       <w:r>
         <w:rPr>
           <w:rFonts w:hint="eastAsia"/>
@@ -61,6 +75,7 @@
       </w:r>
     </w:p>
     <w:p>
+      <w:proofErr w:type="spellStart"/>
       <w:r>
         <w:rPr>
           <w:rFonts w:hint="eastAsia"/>
@@ -70,6 +85,7 @@
       <w:r>
         <w:t>luez</w:t>
       </w:r>
+      <w:proofErr w:type="spellEnd"/>
       <w:r>
         <w:rPr>
           <w:rFonts w:hint="eastAsia"/>
@@ -97,8 +113,13 @@
       <w:r>
         <w:t>，位于</w:t>
       </w:r>
-      <w:r>
-        <w:t xml:space="preserve">linux </w:t>
+      <w:proofErr w:type="spellStart"/>
+      <w:r>
+        <w:t>linux</w:t>
+      </w:r>
+      <w:proofErr w:type="spellEnd"/>
+      <w:r>
+        <w:t xml:space="preserve"> </w:t>
       </w:r>
       <w:r>
         <w:rPr>
@@ -130,22 +151,30 @@
       <w:r>
         <w:t>可以在</w:t>
       </w:r>
+      <w:proofErr w:type="spellStart"/>
       <w:r>
         <w:t>bluez</w:t>
       </w:r>
-      <w:r>
-        <w:t>官网直接下载。</w:t>
+      <w:proofErr w:type="spellEnd"/>
+      <w:proofErr w:type="gramStart"/>
+      <w:r>
+        <w:t>官网直接</w:t>
+      </w:r>
+      <w:proofErr w:type="gramEnd"/>
+      <w:r>
+        <w:t>下载。</w:t>
       </w:r>
     </w:p>
     <w:p/>
     <w:p>
       <w:pPr>
         <w:pStyle w:val="a6"/>
+        <w:pageBreakBefore/>
         <w:numPr>
           <w:ilvl w:val="0"/>
           <w:numId w:val="14"/>
         </w:numPr>
-        <w:ind w:firstLineChars="0"/>
+        <w:ind w:left="448" w:firstLineChars="0" w:hanging="448"/>
       </w:pPr>
       <w:r>
         <w:t>Kernel</w:t>
@@ -622,8 +651,13 @@
         </w:rPr>
         <w:t>（</w:t>
       </w:r>
-      <w:r>
-        <w:t>endpoint 0</w:t>
+      <w:proofErr w:type="spellStart"/>
+      <w:r>
+        <w:t>endpoint</w:t>
+      </w:r>
+      <w:proofErr w:type="spellEnd"/>
+      <w:r>
+        <w:t xml:space="preserve"> 0</w:t>
       </w:r>
       <w:r>
         <w:t>）</w:t>
@@ -929,38 +963,100 @@
         <w:rPr>
           <w:rFonts w:hint="eastAsia"/>
         </w:rPr>
+        <w:t>HCI</w:t>
+      </w:r>
+      <w:r>
+        <w:rPr>
+          <w:rFonts w:hint="eastAsia"/>
+        </w:rPr>
         <w:t>驱动代码</w:t>
       </w:r>
       <w:r>
         <w:t>位于</w:t>
       </w:r>
       <w:r>
-        <w:t>kernel\drivers\bluetooth</w:t>
-      </w:r>
+        <w:t>kernel\drivers\</w:t>
+      </w:r>
+      <w:proofErr w:type="spellStart"/>
+      <w:r>
+        <w:t>bluetooth</w:t>
+      </w:r>
+      <w:proofErr w:type="spellEnd"/>
       <w:r>
         <w:rPr>
           <w:rFonts w:hint="eastAsia"/>
         </w:rPr>
         <w:t>，</w:t>
       </w:r>
-      <w:r>
-        <w:rPr>
-          <w:rFonts w:hint="eastAsia"/>
-        </w:rPr>
-        <w:t>该目录下</w:t>
-      </w:r>
-      <w:r>
-        <w:t>包含有</w:t>
-      </w:r>
-      <w:r>
-        <w:rPr>
-          <w:rFonts w:hint="eastAsia"/>
-        </w:rPr>
+    </w:p>
+    <w:p>
+      <w:pPr>
+        <w:rPr>
+          <w:rFonts w:hint="eastAsia"/>
+        </w:rPr>
+      </w:pPr>
+      <w:proofErr w:type="spellStart"/>
+      <w:r>
+        <w:t>hci_ldisc.c</w:t>
+      </w:r>
+      <w:proofErr w:type="spellEnd"/>
+      <w:r>
         <w:t xml:space="preserve"> </w:t>
       </w:r>
       <w:r>
+        <w:rPr>
+          <w:rFonts w:hint="eastAsia"/>
+        </w:rPr>
+        <w:t>提供</w:t>
+      </w:r>
+      <w:r>
+        <w:t>基于</w:t>
+      </w:r>
+      <w:r>
+        <w:rPr>
+          <w:rFonts w:hint="eastAsia"/>
+        </w:rPr>
+        <w:t xml:space="preserve"> UART </w:t>
+      </w:r>
+      <w:r>
+        <w:rPr>
+          <w:rFonts w:hint="eastAsia"/>
+        </w:rPr>
+        <w:t>的</w:t>
+      </w:r>
+      <w:r>
+        <w:t>标准</w:t>
+      </w:r>
+      <w:r>
+        <w:rPr>
+          <w:rFonts w:hint="eastAsia"/>
+        </w:rPr>
+        <w:t xml:space="preserve"> HCI </w:t>
+      </w:r>
+      <w:r>
+        <w:rPr>
+          <w:rFonts w:hint="eastAsia"/>
+        </w:rPr>
+        <w:t>接口</w:t>
+      </w:r>
+      <w:r>
+        <w:rPr>
+          <w:rFonts w:hint="eastAsia"/>
+        </w:rPr>
+        <w:t>。</w:t>
+      </w:r>
+    </w:p>
+    <w:p>
+      <w:pPr>
+        <w:rPr>
+          <w:rFonts w:hint="eastAsia"/>
+        </w:rPr>
+      </w:pPr>
+      <w:proofErr w:type="spellStart"/>
+      <w:r>
         <w:t>hci_bcsp.c</w:t>
       </w:r>
+      <w:proofErr w:type="spellEnd"/>
       <w:r>
         <w:t xml:space="preserve"> </w:t>
       </w:r>
@@ -968,13 +1064,36 @@
         <w:t>hci_h4.c</w:t>
       </w:r>
       <w:r>
-        <w:rPr>
-          <w:rFonts w:hint="eastAsia"/>
-        </w:rPr>
-        <w:t>等</w:t>
-      </w:r>
-      <w:r>
-        <w:t>，那么</w:t>
+        <w:t xml:space="preserve"> HCI</w:t>
+      </w:r>
+      <w:r>
+        <w:t xml:space="preserve"> H4</w:t>
+      </w:r>
+      <w:r>
+        <w:rPr>
+          <w:rFonts w:hint="eastAsia"/>
+        </w:rPr>
+        <w:t>和</w:t>
+      </w:r>
+      <w:r>
+        <w:rPr>
+          <w:rFonts w:hint="eastAsia"/>
+        </w:rPr>
+        <w:t xml:space="preserve"> HCI BCSP</w:t>
+      </w:r>
+      <w:r>
+        <w:rPr>
+          <w:rFonts w:hint="eastAsia"/>
+        </w:rPr>
+        <w:t>协议</w:t>
+      </w:r>
+    </w:p>
+    <w:p>
+      <w:r>
+        <w:rPr>
+          <w:rFonts w:hint="eastAsia"/>
+        </w:rPr>
+        <w:t xml:space="preserve"> </w:t>
       </w:r>
       <w:r>
         <w:rPr>
@@ -1020,12 +1139,14 @@
       </w:r>
     </w:p>
     <w:p>
+      <w:proofErr w:type="gramStart"/>
       <w:r>
         <w:rPr>
           <w:rFonts w:hint="eastAsia"/>
         </w:rPr>
         <w:t>蓝牙规范</w:t>
       </w:r>
+      <w:proofErr w:type="gramEnd"/>
       <w:r>
         <w:rPr>
           <w:rFonts w:hint="eastAsia"/>
@@ -1060,8 +1181,13 @@
         <w:t>程序</w:t>
       </w:r>
       <w:r>
-        <w:t>发送接收数据和控制蓝牙连接</w:t>
-      </w:r>
+        <w:t>发送接收数据和</w:t>
+      </w:r>
+      <w:proofErr w:type="gramStart"/>
+      <w:r>
+        <w:t>控制蓝牙连接</w:t>
+      </w:r>
+      <w:proofErr w:type="gramEnd"/>
       <w:r>
         <w:rPr>
           <w:rFonts w:hint="eastAsia"/>
@@ -1506,6 +1632,7 @@
         </w:rPr>
         <w:t>（</w:t>
       </w:r>
+      <w:proofErr w:type="spellStart"/>
       <w:r>
         <w:rPr>
           <w:rFonts w:ascii="Arial" w:eastAsia="宋体" w:hAnsi="Arial" w:cs="Arial" w:hint="eastAsia"/>
@@ -1518,7 +1645,15 @@
           <w:rFonts w:ascii="Arial" w:eastAsia="宋体" w:hAnsi="Arial" w:cs="Arial"/>
           <w:color w:val="333333"/>
         </w:rPr>
-        <w:t>lueCore Serial Protocol</w:t>
+        <w:t>lueCore</w:t>
+      </w:r>
+      <w:proofErr w:type="spellEnd"/>
+      <w:r>
+        <w:rPr>
+          <w:rFonts w:ascii="Arial" w:eastAsia="宋体" w:hAnsi="Arial" w:cs="Arial"/>
+          <w:color w:val="333333"/>
+        </w:rPr>
+        <w:t xml:space="preserve"> Serial Protocol</w:t>
       </w:r>
       <w:r>
         <w:rPr>
@@ -2077,6 +2212,7 @@
         </w:rPr>
         <w:t>包含有：</w:t>
       </w:r>
+      <w:proofErr w:type="spellStart"/>
       <w:r>
         <w:rPr>
           <w:rFonts w:ascii="微软雅黑" w:eastAsia="微软雅黑" w:hAnsi="微软雅黑" w:hint="eastAsia"/>
@@ -2091,7 +2227,16 @@
           <w:color w:val="252525"/>
           <w:shd w:val="clear" w:color="auto" w:fill="FFFFFF"/>
         </w:rPr>
-        <w:t>ommond，</w:t>
+        <w:t>ommond</w:t>
+      </w:r>
+      <w:proofErr w:type="spellEnd"/>
+      <w:r>
+        <w:rPr>
+          <w:rFonts w:ascii="微软雅黑" w:eastAsia="微软雅黑" w:hAnsi="微软雅黑"/>
+          <w:color w:val="252525"/>
+          <w:shd w:val="clear" w:color="auto" w:fill="FFFFFF"/>
+        </w:rPr>
+        <w:t>，</w:t>
       </w:r>
       <w:r>
         <w:rPr>
@@ -2287,6 +2432,7 @@
           <w:color w:val="333333"/>
         </w:rPr>
       </w:pPr>
+      <w:proofErr w:type="spellStart"/>
       <w:r>
         <w:rPr>
           <w:rFonts w:ascii="Arial" w:eastAsia="宋体" w:hAnsi="Arial" w:cs="Arial" w:hint="eastAsia"/>
@@ -2299,7 +2445,15 @@
           <w:rFonts w:ascii="Arial" w:eastAsia="宋体" w:hAnsi="Arial" w:cs="Arial"/>
           <w:color w:val="333333"/>
         </w:rPr>
-        <w:t xml:space="preserve">lueCore </w:t>
+        <w:t>lueCore</w:t>
+      </w:r>
+      <w:proofErr w:type="spellEnd"/>
+      <w:r>
+        <w:rPr>
+          <w:rFonts w:ascii="Arial" w:eastAsia="宋体" w:hAnsi="Arial" w:cs="Arial"/>
+          <w:color w:val="333333"/>
+        </w:rPr>
+        <w:t xml:space="preserve"> </w:t>
       </w:r>
       <w:r>
         <w:rPr>
@@ -2585,6 +2739,7 @@
           <w:sz w:val="18"/>
           <w:szCs w:val="18"/>
         </w:rPr>
+        <w:lastRenderedPageBreak/>
         <w:drawing>
           <wp:inline distT="0" distB="0" distL="0" distR="0" wp14:anchorId="767E8291" wp14:editId="6E63EC8F">
             <wp:extent cx="5481320" cy="4276090"/>
@@ -2682,14 +2837,70 @@
         <w:rPr>
           <w:rFonts w:hint="eastAsia"/>
         </w:rPr>
+        <w:lastRenderedPageBreak/>
         <w:t>协议代码</w:t>
       </w:r>
       <w:r>
         <w:t>位于</w:t>
       </w:r>
       <w:r>
-        <w:t>kernel\net\bluetooth</w:t>
-      </w:r>
+        <w:t>kernel\net\</w:t>
+      </w:r>
+      <w:proofErr w:type="spellStart"/>
+      <w:r>
+        <w:t>bluetooth</w:t>
+      </w:r>
+      <w:proofErr w:type="spellEnd"/>
+    </w:p>
+    <w:p>
+      <w:r>
+        <w:t xml:space="preserve">HCI </w:t>
+      </w:r>
+      <w:r>
+        <w:rPr>
+          <w:rFonts w:hint="eastAsia"/>
+        </w:rPr>
+        <w:t>协议</w:t>
+      </w:r>
+    </w:p>
+    <w:p>
+      <w:r>
+        <w:rPr>
+          <w:rFonts w:hint="eastAsia"/>
+        </w:rPr>
+        <w:t>L2CAP</w:t>
+      </w:r>
+      <w:r>
+        <w:rPr>
+          <w:rFonts w:hint="eastAsia"/>
+        </w:rPr>
+        <w:t>协议</w:t>
+      </w:r>
+    </w:p>
+    <w:p>
+      <w:r>
+        <w:t>SCO</w:t>
+      </w:r>
+    </w:p>
+    <w:p>
+      <w:pPr>
+        <w:rPr>
+          <w:rFonts w:hint="eastAsia"/>
+        </w:rPr>
+      </w:pPr>
+      <w:r>
+        <w:t>RFCOMM</w:t>
+      </w:r>
+    </w:p>
+    <w:p/>
+    <w:p/>
+    <w:p/>
+    <w:p>
+      <w:pPr>
+        <w:rPr>
+          <w:rFonts w:hint="eastAsia"/>
+        </w:rPr>
+      </w:pPr>
     </w:p>
     <w:p>
       <w:pPr>
@@ -2710,26 +2921,48 @@
       <w:r>
         <w:t>搜集</w:t>
       </w:r>
+    </w:p>
+    <w:p/>
+    <w:p>
+      <w:r>
+        <w:t>Profiles</w:t>
+      </w:r>
+    </w:p>
+    <w:p>
+      <w:hyperlink r:id="rId8" w:history="1">
+        <w:r>
+          <w:rPr>
+            <w:rStyle w:val="a3"/>
+          </w:rPr>
+          <w:t>https://en.wikipedia.org/wiki/List_of_Bluetoo</w:t>
+        </w:r>
+        <w:r>
+          <w:rPr>
+            <w:rStyle w:val="a3"/>
+          </w:rPr>
+          <w:t>t</w:t>
+        </w:r>
+        <w:r>
+          <w:rPr>
+            <w:rStyle w:val="a3"/>
+          </w:rPr>
+          <w:t>h_profiles</w:t>
+        </w:r>
+      </w:hyperlink>
+    </w:p>
+    <w:p>
+      <w:hyperlink r:id="rId9" w:history="1">
+        <w:r>
+          <w:rPr>
+            <w:rStyle w:val="a3"/>
+          </w:rPr>
+          <w:t>https://en.wikipedia.org/wiki/List_of_Bluetooth_protocols</w:t>
+        </w:r>
+      </w:hyperlink>
+    </w:p>
+    <w:p>
       <w:bookmarkStart w:id="0" w:name="_GoBack"/>
       <w:bookmarkEnd w:id="0"/>
-    </w:p>
-    <w:p/>
-    <w:p>
-      <w:r>
-        <w:t>Profiles</w:t>
-      </w:r>
-    </w:p>
-    <w:p>
-      <w:r>
-        <w:t>https://en.wikipedia.org/wiki/List_of_Bluetooth_profiles</w:t>
-      </w:r>
-    </w:p>
-    <w:p>
-      <w:pPr>
-        <w:rPr>
-          <w:rFonts w:hint="eastAsia"/>
-        </w:rPr>
-      </w:pPr>
     </w:p>
     <w:sectPr>
       <w:pgSz w:w="12240" w:h="15840"/>

</xml_diff>

<commit_message>
add the spdif standard.
</commit_message>
<xml_diff>
--- a/bluetooth/蓝牙分析.docx
+++ b/bluetooth/蓝牙分析.docx
@@ -1,9 +1,8 @@
 
 <file path=word/document.xml><?xml version="1.0" encoding="utf-8"?>
-<w:document xmlns:wpc="http://schemas.microsoft.com/office/word/2010/wordprocessingCanvas" xmlns:cx="http://schemas.microsoft.com/office/drawing/2014/chartex" xmlns:cx1="http://schemas.microsoft.com/office/drawing/2015/9/8/chartex" xmlns:mc="http://schemas.openxmlformats.org/markup-compatibility/2006" xmlns:o="urn:schemas-microsoft-com:office:office" xmlns:r="http://schemas.openxmlformats.org/officeDocument/2006/relationships" xmlns:m="http://schemas.openxmlformats.org/officeDocument/2006/math" xmlns:v="urn:schemas-microsoft-com:vml" xmlns:wp14="http://schemas.microsoft.com/office/word/2010/wordprocessingDrawing" xmlns:wp="http://schemas.openxmlformats.org/drawingml/2006/wordprocessingDrawing" xmlns:w10="urn:schemas-microsoft-com:office:word" xmlns:w="http://schemas.openxmlformats.org/wordprocessingml/2006/main" xmlns:w14="http://schemas.microsoft.com/office/word/2010/wordml" xmlns:w15="http://schemas.microsoft.com/office/word/2012/wordml" xmlns:w16se="http://schemas.microsoft.com/office/word/2015/wordml/symex" xmlns:wpg="http://schemas.microsoft.com/office/word/2010/wordprocessingGroup" xmlns:wpi="http://schemas.microsoft.com/office/word/2010/wordprocessingInk" xmlns:wne="http://schemas.microsoft.com/office/word/2006/wordml" xmlns:wps="http://schemas.microsoft.com/office/word/2010/wordprocessingShape" mc:Ignorable="w14 w15 w16se wp14">
+<w:document xmlns:wpc="http://schemas.microsoft.com/office/word/2010/wordprocessingCanvas" xmlns:cx="http://schemas.microsoft.com/office/drawing/2014/chartex" xmlns:cx1="http://schemas.microsoft.com/office/drawing/2015/9/8/chartex" xmlns:cx2="http://schemas.microsoft.com/office/drawing/2015/10/21/chartex" xmlns:mc="http://schemas.openxmlformats.org/markup-compatibility/2006" xmlns:o="urn:schemas-microsoft-com:office:office" xmlns:r="http://schemas.openxmlformats.org/officeDocument/2006/relationships" xmlns:m="http://schemas.openxmlformats.org/officeDocument/2006/math" xmlns:v="urn:schemas-microsoft-com:vml" xmlns:wp14="http://schemas.microsoft.com/office/word/2010/wordprocessingDrawing" xmlns:wp="http://schemas.openxmlformats.org/drawingml/2006/wordprocessingDrawing" xmlns:w10="urn:schemas-microsoft-com:office:word" xmlns:w="http://schemas.openxmlformats.org/wordprocessingml/2006/main" xmlns:w14="http://schemas.microsoft.com/office/word/2010/wordml" xmlns:w15="http://schemas.microsoft.com/office/word/2012/wordml" xmlns:w16se="http://schemas.microsoft.com/office/word/2015/wordml/symex" xmlns:wpg="http://schemas.microsoft.com/office/word/2010/wordprocessingGroup" xmlns:wpi="http://schemas.microsoft.com/office/word/2010/wordprocessingInk" xmlns:wne="http://schemas.microsoft.com/office/word/2006/wordml" xmlns:wps="http://schemas.microsoft.com/office/word/2010/wordprocessingShape" mc:Ignorable="w14 w15 w16se wp14">
   <w:body>
     <w:p>
-      <w:proofErr w:type="spellStart"/>
       <w:r>
         <w:t>B</w:t>
       </w:r>
@@ -16,7 +15,6 @@
       <w:r>
         <w:t>z</w:t>
       </w:r>
-      <w:proofErr w:type="spellEnd"/>
       <w:r>
         <w:rPr>
           <w:rFonts w:hint="eastAsia"/>
@@ -28,7 +26,6 @@
       </w:r>
     </w:p>
     <w:p>
-      <w:proofErr w:type="spellStart"/>
       <w:r>
         <w:rPr>
           <w:rFonts w:hint="eastAsia"/>
@@ -38,20 +35,14 @@
       <w:r>
         <w:t>luez</w:t>
       </w:r>
-      <w:proofErr w:type="spellEnd"/>
       <w:r>
         <w:rPr>
           <w:rFonts w:hint="eastAsia"/>
         </w:rPr>
         <w:t>是</w:t>
       </w:r>
-      <w:proofErr w:type="spellStart"/>
-      <w:r>
-        <w:t>linux</w:t>
-      </w:r>
-      <w:proofErr w:type="spellEnd"/>
-      <w:r>
-        <w:t xml:space="preserve"> </w:t>
+      <w:r>
+        <w:t xml:space="preserve">linux </w:t>
       </w:r>
       <w:r>
         <w:rPr>
@@ -60,13 +51,8 @@
         <w:t>的</w:t>
       </w:r>
       <w:r>
-        <w:t>官方</w:t>
-      </w:r>
-      <w:proofErr w:type="gramStart"/>
-      <w:r>
-        <w:t>蓝牙协议栈</w:t>
-      </w:r>
-      <w:proofErr w:type="gramEnd"/>
+        <w:t>官方蓝牙协议栈</w:t>
+      </w:r>
       <w:r>
         <w:rPr>
           <w:rFonts w:hint="eastAsia"/>
@@ -75,7 +61,6 @@
       </w:r>
     </w:p>
     <w:p>
-      <w:proofErr w:type="spellStart"/>
       <w:r>
         <w:rPr>
           <w:rFonts w:hint="eastAsia"/>
@@ -85,7 +70,6 @@
       <w:r>
         <w:t>luez</w:t>
       </w:r>
-      <w:proofErr w:type="spellEnd"/>
       <w:r>
         <w:rPr>
           <w:rFonts w:hint="eastAsia"/>
@@ -113,13 +97,8 @@
       <w:r>
         <w:t>，位于</w:t>
       </w:r>
-      <w:proofErr w:type="spellStart"/>
-      <w:r>
-        <w:t>linux</w:t>
-      </w:r>
-      <w:proofErr w:type="spellEnd"/>
-      <w:r>
-        <w:t xml:space="preserve"> </w:t>
+      <w:r>
+        <w:t xml:space="preserve">linux </w:t>
       </w:r>
       <w:r>
         <w:rPr>
@@ -151,18 +130,11 @@
       <w:r>
         <w:t>可以在</w:t>
       </w:r>
-      <w:proofErr w:type="spellStart"/>
       <w:r>
         <w:t>bluez</w:t>
       </w:r>
-      <w:proofErr w:type="spellEnd"/>
-      <w:proofErr w:type="gramStart"/>
-      <w:r>
-        <w:t>官网直接</w:t>
-      </w:r>
-      <w:proofErr w:type="gramEnd"/>
-      <w:r>
-        <w:t>下载。</w:t>
+      <w:r>
+        <w:t>官网直接下载。</w:t>
       </w:r>
     </w:p>
     <w:p/>
@@ -177,6 +149,7 @@
         <w:ind w:left="448" w:firstLineChars="0" w:hanging="448"/>
       </w:pPr>
       <w:r>
+        <w:lastRenderedPageBreak/>
         <w:t>Kernel</w:t>
       </w:r>
       <w:r>
@@ -651,13 +624,8 @@
         </w:rPr>
         <w:t>（</w:t>
       </w:r>
-      <w:proofErr w:type="spellStart"/>
-      <w:r>
-        <w:t>endpoint</w:t>
-      </w:r>
-      <w:proofErr w:type="spellEnd"/>
-      <w:r>
-        <w:t xml:space="preserve"> 0</w:t>
+      <w:r>
+        <w:t>endpoint 0</w:t>
       </w:r>
       <w:r>
         <w:t>）</w:t>
@@ -933,141 +901,154 @@
         <w:rPr>
           <w:rFonts w:hint="eastAsia"/>
         </w:rPr>
+        <w:t xml:space="preserve">USB transport </w:t>
+      </w:r>
+      <w:r>
+        <w:rPr>
+          <w:rFonts w:hint="eastAsia"/>
+        </w:rPr>
+        <w:t>则用</w:t>
+      </w:r>
+      <w:r>
+        <w:rPr>
+          <w:rFonts w:hint="eastAsia"/>
+        </w:rPr>
+        <w:t xml:space="preserve"> Interrupt endpoint</w:t>
+      </w:r>
+      <w:r>
+        <w:rPr>
+          <w:rFonts w:hint="eastAsia"/>
+        </w:rPr>
+        <w:t>（中断断点</w:t>
+      </w:r>
+      <w:r>
+        <w:t>）</w:t>
+      </w:r>
+    </w:p>
+    <w:p>
+      <w:r>
+        <w:rPr>
+          <w:rFonts w:hint="eastAsia"/>
+        </w:rPr>
+        <w:t>HCI</w:t>
+      </w:r>
+      <w:r>
+        <w:rPr>
+          <w:rFonts w:hint="eastAsia"/>
+        </w:rPr>
+        <w:t>驱动代码</w:t>
+      </w:r>
+      <w:r>
+        <w:t>位于</w:t>
+      </w:r>
+      <w:r>
+        <w:t>kernel\drivers\bluetooth</w:t>
+      </w:r>
+      <w:r>
+        <w:rPr>
+          <w:rFonts w:hint="eastAsia"/>
+        </w:rPr>
+        <w:t>，</w:t>
+      </w:r>
+    </w:p>
+    <w:p>
+      <w:r>
+        <w:t>hci_ldisc.c</w:t>
+      </w:r>
+      <w:r>
+        <w:t xml:space="preserve"> </w:t>
+      </w:r>
+      <w:r>
+        <w:rPr>
+          <w:rFonts w:hint="eastAsia"/>
+        </w:rPr>
+        <w:t>提供</w:t>
+      </w:r>
+      <w:r>
+        <w:t>基于</w:t>
+      </w:r>
+      <w:r>
+        <w:rPr>
+          <w:rFonts w:hint="eastAsia"/>
+        </w:rPr>
+        <w:t xml:space="preserve"> UART </w:t>
+      </w:r>
+      <w:r>
+        <w:rPr>
+          <w:rFonts w:hint="eastAsia"/>
+        </w:rPr>
+        <w:t>的</w:t>
+      </w:r>
+      <w:r>
+        <w:t>标准</w:t>
+      </w:r>
+      <w:r>
+        <w:rPr>
+          <w:rFonts w:hint="eastAsia"/>
+        </w:rPr>
+        <w:t xml:space="preserve"> HCI </w:t>
+      </w:r>
+      <w:r>
+        <w:rPr>
+          <w:rFonts w:hint="eastAsia"/>
+        </w:rPr>
+        <w:t>接口</w:t>
+      </w:r>
+      <w:r>
+        <w:rPr>
+          <w:rFonts w:hint="eastAsia"/>
+        </w:rPr>
+        <w:t>。</w:t>
+      </w:r>
+    </w:p>
+    <w:p>
+      <w:r>
+        <w:t>hci_bcsp.c</w:t>
+      </w:r>
+      <w:r>
+        <w:t xml:space="preserve"> </w:t>
+      </w:r>
+      <w:r>
+        <w:t>hci_h4.c</w:t>
+      </w:r>
+      <w:r>
+        <w:t xml:space="preserve"> HCI</w:t>
+      </w:r>
+      <w:r>
+        <w:t xml:space="preserve"> H4</w:t>
+      </w:r>
+      <w:r>
+        <w:rPr>
+          <w:rFonts w:hint="eastAsia"/>
+        </w:rPr>
+        <w:t>和</w:t>
+      </w:r>
+      <w:r>
+        <w:rPr>
+          <w:rFonts w:hint="eastAsia"/>
+        </w:rPr>
+        <w:t xml:space="preserve"> HCI BCSP</w:t>
+      </w:r>
+      <w:r>
+        <w:rPr>
+          <w:rFonts w:hint="eastAsia"/>
+        </w:rPr>
+        <w:t>协议</w:t>
+      </w:r>
+    </w:p>
+    <w:p>
+      <w:r>
+        <w:rPr>
+          <w:rFonts w:hint="eastAsia"/>
+        </w:rPr>
         <w:lastRenderedPageBreak/>
-        <w:t xml:space="preserve">USB transport </w:t>
-      </w:r>
-      <w:r>
-        <w:rPr>
-          <w:rFonts w:hint="eastAsia"/>
-        </w:rPr>
-        <w:t>则用</w:t>
-      </w:r>
-      <w:r>
-        <w:rPr>
-          <w:rFonts w:hint="eastAsia"/>
-        </w:rPr>
-        <w:t xml:space="preserve"> Interrupt endpoint</w:t>
-      </w:r>
-      <w:r>
-        <w:rPr>
-          <w:rFonts w:hint="eastAsia"/>
-        </w:rPr>
-        <w:t>（中断断点</w:t>
-      </w:r>
-      <w:r>
-        <w:t>）</w:t>
-      </w:r>
-    </w:p>
-    <w:p>
-      <w:r>
-        <w:rPr>
-          <w:rFonts w:hint="eastAsia"/>
-        </w:rPr>
-        <w:t>HCI</w:t>
-      </w:r>
-      <w:r>
-        <w:rPr>
-          <w:rFonts w:hint="eastAsia"/>
-        </w:rPr>
-        <w:t>驱动代码</w:t>
-      </w:r>
-      <w:r>
-        <w:t>位于</w:t>
-      </w:r>
-      <w:r>
-        <w:t>kernel\drivers\</w:t>
-      </w:r>
-      <w:proofErr w:type="spellStart"/>
-      <w:r>
-        <w:t>bluetooth</w:t>
-      </w:r>
-      <w:proofErr w:type="spellEnd"/>
-      <w:r>
-        <w:rPr>
-          <w:rFonts w:hint="eastAsia"/>
-        </w:rPr>
-        <w:t>，</w:t>
-      </w:r>
-    </w:p>
-    <w:p>
-      <w:pPr>
-        <w:rPr>
-          <w:rFonts w:hint="eastAsia"/>
-        </w:rPr>
-      </w:pPr>
-      <w:proofErr w:type="spellStart"/>
-      <w:r>
-        <w:t>hci_ldisc.c</w:t>
-      </w:r>
-      <w:proofErr w:type="spellEnd"/>
-      <w:r>
         <w:t xml:space="preserve"> </w:t>
       </w:r>
       <w:r>
         <w:rPr>
           <w:rFonts w:hint="eastAsia"/>
         </w:rPr>
-        <w:t>提供</w:t>
-      </w:r>
-      <w:r>
-        <w:t>基于</w:t>
-      </w:r>
-      <w:r>
-        <w:rPr>
-          <w:rFonts w:hint="eastAsia"/>
-        </w:rPr>
-        <w:t xml:space="preserve"> UART </w:t>
-      </w:r>
-      <w:r>
-        <w:rPr>
-          <w:rFonts w:hint="eastAsia"/>
-        </w:rPr>
-        <w:t>的</w:t>
-      </w:r>
-      <w:r>
-        <w:t>标准</w:t>
-      </w:r>
-      <w:r>
-        <w:rPr>
-          <w:rFonts w:hint="eastAsia"/>
-        </w:rPr>
-        <w:t xml:space="preserve"> HCI </w:t>
-      </w:r>
-      <w:r>
-        <w:rPr>
-          <w:rFonts w:hint="eastAsia"/>
-        </w:rPr>
-        <w:t>接口</w:t>
-      </w:r>
-      <w:r>
-        <w:rPr>
-          <w:rFonts w:hint="eastAsia"/>
-        </w:rPr>
-        <w:t>。</w:t>
-      </w:r>
-    </w:p>
-    <w:p>
-      <w:pPr>
-        <w:rPr>
-          <w:rFonts w:hint="eastAsia"/>
-        </w:rPr>
-      </w:pPr>
-      <w:proofErr w:type="spellStart"/>
-      <w:r>
-        <w:t>hci_bcsp.c</w:t>
-      </w:r>
-      <w:proofErr w:type="spellEnd"/>
-      <w:r>
-        <w:t xml:space="preserve"> </w:t>
-      </w:r>
-      <w:r>
-        <w:t>hci_h4.c</w:t>
-      </w:r>
-      <w:r>
-        <w:t xml:space="preserve"> HCI</w:t>
-      </w:r>
-      <w:r>
-        <w:t xml:space="preserve"> H4</w:t>
+        <w:t xml:space="preserve">H4 </w:t>
       </w:r>
       <w:r>
         <w:rPr>
@@ -1079,7 +1060,7 @@
         <w:rPr>
           <w:rFonts w:hint="eastAsia"/>
         </w:rPr>
-        <w:t xml:space="preserve"> HCI BCSP</w:t>
+        <w:t xml:space="preserve"> BCSP </w:t>
       </w:r>
       <w:r>
         <w:rPr>
@@ -1087,38 +1068,6 @@
         </w:rPr>
         <w:t>协议</w:t>
       </w:r>
-    </w:p>
-    <w:p>
-      <w:r>
-        <w:rPr>
-          <w:rFonts w:hint="eastAsia"/>
-        </w:rPr>
-        <w:t xml:space="preserve"> </w:t>
-      </w:r>
-      <w:r>
-        <w:rPr>
-          <w:rFonts w:hint="eastAsia"/>
-        </w:rPr>
-        <w:t xml:space="preserve">H4 </w:t>
-      </w:r>
-      <w:r>
-        <w:rPr>
-          <w:rFonts w:hint="eastAsia"/>
-        </w:rPr>
-        <w:t>和</w:t>
-      </w:r>
-      <w:r>
-        <w:rPr>
-          <w:rFonts w:hint="eastAsia"/>
-        </w:rPr>
-        <w:t xml:space="preserve"> BCSP </w:t>
-      </w:r>
-      <w:r>
-        <w:rPr>
-          <w:rFonts w:hint="eastAsia"/>
-        </w:rPr>
-        <w:t>协议</w:t>
-      </w:r>
       <w:r>
         <w:rPr>
           <w:rFonts w:hint="eastAsia"/>
@@ -1139,14 +1088,12 @@
       </w:r>
     </w:p>
     <w:p>
-      <w:proofErr w:type="gramStart"/>
       <w:r>
         <w:rPr>
           <w:rFonts w:hint="eastAsia"/>
         </w:rPr>
         <w:t>蓝牙规范</w:t>
       </w:r>
-      <w:proofErr w:type="gramEnd"/>
       <w:r>
         <w:rPr>
           <w:rFonts w:hint="eastAsia"/>
@@ -1181,13 +1128,8 @@
         <w:t>程序</w:t>
       </w:r>
       <w:r>
-        <w:t>发送接收数据和</w:t>
-      </w:r>
-      <w:proofErr w:type="gramStart"/>
-      <w:r>
-        <w:t>控制蓝牙连接</w:t>
-      </w:r>
-      <w:proofErr w:type="gramEnd"/>
+        <w:t>发送接收数据和控制蓝牙连接</w:t>
+      </w:r>
       <w:r>
         <w:rPr>
           <w:rFonts w:hint="eastAsia"/>
@@ -1632,7 +1574,6 @@
         </w:rPr>
         <w:t>（</w:t>
       </w:r>
-      <w:proofErr w:type="spellStart"/>
       <w:r>
         <w:rPr>
           <w:rFonts w:ascii="Arial" w:eastAsia="宋体" w:hAnsi="Arial" w:cs="Arial" w:hint="eastAsia"/>
@@ -1645,15 +1586,7 @@
           <w:rFonts w:ascii="Arial" w:eastAsia="宋体" w:hAnsi="Arial" w:cs="Arial"/>
           <w:color w:val="333333"/>
         </w:rPr>
-        <w:t>lueCore</w:t>
-      </w:r>
-      <w:proofErr w:type="spellEnd"/>
-      <w:r>
-        <w:rPr>
-          <w:rFonts w:ascii="Arial" w:eastAsia="宋体" w:hAnsi="Arial" w:cs="Arial"/>
-          <w:color w:val="333333"/>
-        </w:rPr>
-        <w:t xml:space="preserve"> Serial Protocol</w:t>
+        <w:t>lueCore Serial Protocol</w:t>
       </w:r>
       <w:r>
         <w:rPr>
@@ -2185,7 +2118,6 @@
           <w:color w:val="252525"/>
           <w:shd w:val="clear" w:color="auto" w:fill="FFFFFF"/>
         </w:rPr>
-        <w:lastRenderedPageBreak/>
         <w:t>任何传输之前开始,一个链接的建立过程允许同步没有硬件流控制线路。B</w:t>
       </w:r>
       <w:r>
@@ -2212,7 +2144,6 @@
         </w:rPr>
         <w:t>包含有：</w:t>
       </w:r>
-      <w:proofErr w:type="spellStart"/>
       <w:r>
         <w:rPr>
           <w:rFonts w:ascii="微软雅黑" w:eastAsia="微软雅黑" w:hAnsi="微软雅黑" w:hint="eastAsia"/>
@@ -2227,16 +2158,7 @@
           <w:color w:val="252525"/>
           <w:shd w:val="clear" w:color="auto" w:fill="FFFFFF"/>
         </w:rPr>
-        <w:t>ommond</w:t>
-      </w:r>
-      <w:proofErr w:type="spellEnd"/>
-      <w:r>
-        <w:rPr>
-          <w:rFonts w:ascii="微软雅黑" w:eastAsia="微软雅黑" w:hAnsi="微软雅黑"/>
-          <w:color w:val="252525"/>
-          <w:shd w:val="clear" w:color="auto" w:fill="FFFFFF"/>
-        </w:rPr>
-        <w:t>，</w:t>
+        <w:t>ommond，</w:t>
       </w:r>
       <w:r>
         <w:rPr>
@@ -2314,6 +2236,7 @@
           <w:color w:val="252525"/>
           <w:shd w:val="clear" w:color="auto" w:fill="FFFFFF"/>
         </w:rPr>
+        <w:lastRenderedPageBreak/>
         <w:t>BCSP 堆栈</w:t>
       </w:r>
       <w:r>
@@ -2432,7 +2355,6 @@
           <w:color w:val="333333"/>
         </w:rPr>
       </w:pPr>
-      <w:proofErr w:type="spellStart"/>
       <w:r>
         <w:rPr>
           <w:rFonts w:ascii="Arial" w:eastAsia="宋体" w:hAnsi="Arial" w:cs="Arial" w:hint="eastAsia"/>
@@ -2445,15 +2367,7 @@
           <w:rFonts w:ascii="Arial" w:eastAsia="宋体" w:hAnsi="Arial" w:cs="Arial"/>
           <w:color w:val="333333"/>
         </w:rPr>
-        <w:t>lueCore</w:t>
-      </w:r>
-      <w:proofErr w:type="spellEnd"/>
-      <w:r>
-        <w:rPr>
-          <w:rFonts w:ascii="Arial" w:eastAsia="宋体" w:hAnsi="Arial" w:cs="Arial"/>
-          <w:color w:val="333333"/>
-        </w:rPr>
-        <w:t xml:space="preserve"> </w:t>
+        <w:t xml:space="preserve">lueCore </w:t>
       </w:r>
       <w:r>
         <w:rPr>
@@ -2739,7 +2653,6 @@
           <w:sz w:val="18"/>
           <w:szCs w:val="18"/>
         </w:rPr>
-        <w:lastRenderedPageBreak/>
         <w:drawing>
           <wp:inline distT="0" distB="0" distL="0" distR="0" wp14:anchorId="767E8291" wp14:editId="6E63EC8F">
             <wp:extent cx="5481320" cy="4276090"/>
@@ -2844,13 +2757,8 @@
         <w:t>位于</w:t>
       </w:r>
       <w:r>
-        <w:t>kernel\net\</w:t>
-      </w:r>
-      <w:proofErr w:type="spellStart"/>
-      <w:r>
-        <w:t>bluetooth</w:t>
-      </w:r>
-      <w:proofErr w:type="spellEnd"/>
+        <w:t>kernel\net\bluetooth</w:t>
+      </w:r>
     </w:p>
     <w:p>
       <w:r>
@@ -2883,11 +2791,6 @@
       </w:r>
     </w:p>
     <w:p>
-      <w:pPr>
-        <w:rPr>
-          <w:rFonts w:hint="eastAsia"/>
-        </w:rPr>
-      </w:pPr>
       <w:r>
         <w:t>RFCOMM</w:t>
       </w:r>
@@ -2895,13 +2798,7 @@
     <w:p/>
     <w:p/>
     <w:p/>
-    <w:p>
-      <w:pPr>
-        <w:rPr>
-          <w:rFonts w:hint="eastAsia"/>
-        </w:rPr>
-      </w:pPr>
-    </w:p>
+    <w:p/>
     <w:p>
       <w:pPr>
         <w:pStyle w:val="a6"/>
@@ -2916,6 +2813,7 @@
         <w:rPr>
           <w:rFonts w:hint="eastAsia"/>
         </w:rPr>
+        <w:lastRenderedPageBreak/>
         <w:t>资料</w:t>
       </w:r>
       <w:r>
@@ -2934,19 +2832,7 @@
           <w:rPr>
             <w:rStyle w:val="a3"/>
           </w:rPr>
-          <w:t>https://en.wikipedia.org/wiki/List_of_Bluetoo</w:t>
-        </w:r>
-        <w:r>
-          <w:rPr>
-            <w:rStyle w:val="a3"/>
-          </w:rPr>
-          <w:t>t</w:t>
-        </w:r>
-        <w:r>
-          <w:rPr>
-            <w:rStyle w:val="a3"/>
-          </w:rPr>
-          <w:t>h_profiles</w:t>
+          <w:t>https://en.wikipedia.org/wiki/List_of_Bluetooth_profiles</w:t>
         </w:r>
       </w:hyperlink>
     </w:p>
@@ -2960,9 +2846,290 @@
         </w:r>
       </w:hyperlink>
     </w:p>
-    <w:p>
+    <w:p/>
+    <w:p/>
+    <w:p/>
+    <w:p>
+      <w:r>
+        <w:rPr>
+          <w:rFonts w:hint="eastAsia"/>
+        </w:rPr>
+        <w:t xml:space="preserve">Linux </w:t>
+      </w:r>
+      <w:r>
+        <w:rPr>
+          <w:rFonts w:hint="eastAsia"/>
+        </w:rPr>
+        <w:t>应用</w:t>
+      </w:r>
+    </w:p>
+    <w:p>
+      <w:r>
+        <w:t>alsa + bluez</w:t>
+      </w:r>
+    </w:p>
+    <w:p/>
+    <w:p>
+      <w:r>
+        <w:t>b</w:t>
+      </w:r>
+      <w:r>
+        <w:t xml:space="preserve">luetoothd </w:t>
+      </w:r>
+      <w:r>
+        <w:rPr>
+          <w:rFonts w:hint="eastAsia"/>
+        </w:rPr>
+        <w:t>作为</w:t>
+      </w:r>
+      <w:r>
+        <w:rPr>
+          <w:rFonts w:hint="eastAsia"/>
+        </w:rPr>
+        <w:t>后台</w:t>
+      </w:r>
+      <w:r>
+        <w:t>服务，提供蓝牙服务给</w:t>
+      </w:r>
+      <w:r>
+        <w:rPr>
+          <w:rFonts w:hint="eastAsia"/>
+        </w:rPr>
+        <w:t>客户</w:t>
+      </w:r>
+      <w:r>
+        <w:t>使用</w:t>
+      </w:r>
+      <w:r>
+        <w:rPr>
+          <w:rFonts w:hint="eastAsia"/>
+        </w:rPr>
+        <w:t>，</w:t>
+      </w:r>
+      <w:r>
+        <w:t>使用的通信方式</w:t>
+      </w:r>
+      <w:r>
+        <w:rPr>
+          <w:rFonts w:hint="eastAsia"/>
+        </w:rPr>
+        <w:t>为</w:t>
+      </w:r>
+      <w:r>
+        <w:rPr>
+          <w:rFonts w:hint="eastAsia"/>
+        </w:rPr>
+        <w:t xml:space="preserve"> </w:t>
+      </w:r>
+      <w:r>
+        <w:t>dbus</w:t>
+      </w:r>
+      <w:r>
+        <w:rPr>
+          <w:rFonts w:hint="eastAsia"/>
+        </w:rPr>
+        <w:t>。</w:t>
+      </w:r>
+    </w:p>
+    <w:p/>
+    <w:p>
+      <w:r>
+        <w:rPr>
+          <w:rFonts w:hint="eastAsia"/>
+        </w:rPr>
+        <w:t>用户</w:t>
+      </w:r>
+      <w:r>
+        <w:t>通过</w:t>
+      </w:r>
+      <w:r>
+        <w:rPr>
+          <w:rFonts w:hint="eastAsia"/>
+        </w:rPr>
+        <w:t xml:space="preserve"> </w:t>
+      </w:r>
+      <w:r>
+        <w:t xml:space="preserve">libasound.lib </w:t>
+      </w:r>
+      <w:r>
+        <w:rPr>
+          <w:rFonts w:hint="eastAsia"/>
+        </w:rPr>
+        <w:t>来调用</w:t>
+      </w:r>
+      <w:r>
+        <w:t>通用的</w:t>
+      </w:r>
+      <w:r>
+        <w:rPr>
+          <w:rFonts w:hint="eastAsia"/>
+        </w:rPr>
+        <w:t xml:space="preserve"> </w:t>
+      </w:r>
+      <w:r>
+        <w:t xml:space="preserve">alsa </w:t>
+      </w:r>
+      <w:r>
+        <w:rPr>
+          <w:rFonts w:hint="eastAsia"/>
+        </w:rPr>
+        <w:t>接口</w:t>
+      </w:r>
+      <w:r>
+        <w:t>使用</w:t>
+      </w:r>
+      <w:r>
+        <w:rPr>
+          <w:rFonts w:hint="eastAsia"/>
+        </w:rPr>
+        <w:t>。</w:t>
+      </w:r>
+      <w:r>
+        <w:rPr>
+          <w:rFonts w:hint="eastAsia"/>
+        </w:rPr>
+        <w:t>而</w:t>
+      </w:r>
+      <w:r>
+        <w:rPr>
+          <w:rFonts w:hint="eastAsia"/>
+        </w:rPr>
+        <w:t xml:space="preserve">libasound.lib </w:t>
+      </w:r>
+      <w:r>
+        <w:rPr>
+          <w:rFonts w:hint="eastAsia"/>
+        </w:rPr>
+        <w:t>则</w:t>
+      </w:r>
+      <w:r>
+        <w:t>通过</w:t>
+      </w:r>
+      <w:r>
+        <w:rPr>
+          <w:rFonts w:hint="eastAsia"/>
+        </w:rPr>
+        <w:t xml:space="preserve"> </w:t>
+      </w:r>
+      <w:r>
+        <w:t>libasound_module_pcm_bluetooth.so</w:t>
+      </w:r>
+    </w:p>
+    <w:p>
+      <w:r>
+        <w:t>libasound_module_</w:t>
+      </w:r>
+      <w:r>
+        <w:t>ctl</w:t>
+      </w:r>
+      <w:r>
+        <w:t>_bluetooth.so</w:t>
+      </w:r>
+    </w:p>
+    <w:p>
+      <w:r>
+        <w:rPr>
+          <w:rFonts w:hint="eastAsia"/>
+        </w:rPr>
+        <w:t>来</w:t>
+      </w:r>
+      <w:r>
+        <w:rPr>
+          <w:rFonts w:hint="eastAsia"/>
+        </w:rPr>
+        <w:t>调用</w:t>
+      </w:r>
+      <w:r>
+        <w:t>真正的播放过程。</w:t>
+      </w:r>
+    </w:p>
+    <w:p/>
+    <w:p>
+      <w:pPr>
+        <w:rPr>
+          <w:rFonts w:hint="eastAsia"/>
+        </w:rPr>
+      </w:pPr>
+      <w:r>
+        <w:rPr>
+          <w:rFonts w:hint="eastAsia"/>
+        </w:rPr>
+        <w:t>依赖</w:t>
+      </w:r>
+      <w:r>
+        <w:t>一个文件</w:t>
+      </w:r>
+      <w:r>
+        <w:rPr>
+          <w:rFonts w:hint="eastAsia"/>
+        </w:rPr>
+        <w:t>，</w:t>
+      </w:r>
+      <w:r>
+        <w:rPr>
+          <w:rFonts w:hint="eastAsia"/>
+        </w:rPr>
+        <w:t>/etc/asound.conf</w:t>
+      </w:r>
+    </w:p>
+    <w:p>
+      <w:r>
+        <w:t>pcm.</w:t>
+      </w:r>
+      <w:r>
+        <w:t>device_</w:t>
+      </w:r>
+      <w:r>
+        <w:t>name</w:t>
+      </w:r>
+      <w:r>
+        <w:t>{</w:t>
+      </w:r>
+    </w:p>
+    <w:p>
+      <w:r>
+        <w:t>type bluetooth</w:t>
+      </w:r>
+    </w:p>
+    <w:p>
+      <w:r>
+        <w:t xml:space="preserve">device </w:t>
+      </w:r>
+      <w:r>
+        <w:t>btaddr</w:t>
+      </w:r>
       <w:bookmarkStart w:id="0" w:name="_GoBack"/>
       <w:bookmarkEnd w:id="0"/>
+    </w:p>
+    <w:p>
+      <w:r>
+        <w:t>}</w:t>
+      </w:r>
+    </w:p>
+    <w:p/>
+    <w:p/>
+    <w:p>
+      <w:pPr>
+        <w:rPr>
+          <w:rFonts w:hint="eastAsia"/>
+        </w:rPr>
+      </w:pPr>
+    </w:p>
+    <w:p>
+      <w:pPr>
+        <w:rPr>
+          <w:rFonts w:hint="eastAsia"/>
+        </w:rPr>
+      </w:pPr>
+    </w:p>
+    <w:p/>
+    <w:p/>
+    <w:p>
+      <w:pPr>
+        <w:rPr>
+          <w:rFonts w:hint="eastAsia"/>
+        </w:rPr>
+      </w:pPr>
     </w:p>
     <w:sectPr>
       <w:pgSz w:w="12240" w:h="15840"/>
@@ -2975,7 +3142,7 @@
 </file>
 
 <file path=word/numbering.xml><?xml version="1.0" encoding="utf-8"?>
-<w:numbering xmlns:wpc="http://schemas.microsoft.com/office/word/2010/wordprocessingCanvas" xmlns:cx="http://schemas.microsoft.com/office/drawing/2014/chartex" xmlns:cx1="http://schemas.microsoft.com/office/drawing/2015/9/8/chartex" xmlns:mc="http://schemas.openxmlformats.org/markup-compatibility/2006" xmlns:o="urn:schemas-microsoft-com:office:office" xmlns:r="http://schemas.openxmlformats.org/officeDocument/2006/relationships" xmlns:m="http://schemas.openxmlformats.org/officeDocument/2006/math" xmlns:v="urn:schemas-microsoft-com:vml" xmlns:wp14="http://schemas.microsoft.com/office/word/2010/wordprocessingDrawing" xmlns:wp="http://schemas.openxmlformats.org/drawingml/2006/wordprocessingDrawing" xmlns:w10="urn:schemas-microsoft-com:office:word" xmlns:w="http://schemas.openxmlformats.org/wordprocessingml/2006/main" xmlns:w14="http://schemas.microsoft.com/office/word/2010/wordml" xmlns:w15="http://schemas.microsoft.com/office/word/2012/wordml" xmlns:w16se="http://schemas.microsoft.com/office/word/2015/wordml/symex" xmlns:wpg="http://schemas.microsoft.com/office/word/2010/wordprocessingGroup" xmlns:wpi="http://schemas.microsoft.com/office/word/2010/wordprocessingInk" xmlns:wne="http://schemas.microsoft.com/office/word/2006/wordml" xmlns:wps="http://schemas.microsoft.com/office/word/2010/wordprocessingShape" mc:Ignorable="w14 w15 w16se wp14">
+<w:numbering xmlns:wpc="http://schemas.microsoft.com/office/word/2010/wordprocessingCanvas" xmlns:cx="http://schemas.microsoft.com/office/drawing/2014/chartex" xmlns:cx1="http://schemas.microsoft.com/office/drawing/2015/9/8/chartex" xmlns:cx2="http://schemas.microsoft.com/office/drawing/2015/10/21/chartex" xmlns:mc="http://schemas.openxmlformats.org/markup-compatibility/2006" xmlns:o="urn:schemas-microsoft-com:office:office" xmlns:r="http://schemas.openxmlformats.org/officeDocument/2006/relationships" xmlns:m="http://schemas.openxmlformats.org/officeDocument/2006/math" xmlns:v="urn:schemas-microsoft-com:vml" xmlns:wp14="http://schemas.microsoft.com/office/word/2010/wordprocessingDrawing" xmlns:wp="http://schemas.openxmlformats.org/drawingml/2006/wordprocessingDrawing" xmlns:w10="urn:schemas-microsoft-com:office:word" xmlns:w="http://schemas.openxmlformats.org/wordprocessingml/2006/main" xmlns:w14="http://schemas.microsoft.com/office/word/2010/wordml" xmlns:w15="http://schemas.microsoft.com/office/word/2012/wordml" xmlns:w16se="http://schemas.microsoft.com/office/word/2015/wordml/symex" xmlns:wpg="http://schemas.microsoft.com/office/word/2010/wordprocessingGroup" xmlns:wpi="http://schemas.microsoft.com/office/word/2010/wordprocessingInk" xmlns:wne="http://schemas.microsoft.com/office/word/2006/wordml" xmlns:wps="http://schemas.microsoft.com/office/word/2010/wordprocessingShape" mc:Ignorable="w14 w15 w16se wp14">
   <w:abstractNum w:abstractNumId="0" w15:restartNumberingAfterBreak="0">
     <w:nsid w:val="045614F1"/>
     <w:multiLevelType w:val="hybridMultilevel"/>
@@ -4788,7 +4955,7 @@
       </w:pPr>
     </w:pPrDefault>
   </w:docDefaults>
-  <w:latentStyles w:defLockedState="0" w:defUIPriority="99" w:defSemiHidden="0" w:defUnhideWhenUsed="0" w:defQFormat="0" w:count="371">
+  <w:latentStyles w:defLockedState="0" w:defUIPriority="99" w:defSemiHidden="0" w:defUnhideWhenUsed="0" w:defQFormat="0" w:count="372">
     <w:lsdException w:name="Normal" w:uiPriority="0" w:qFormat="1"/>
     <w:lsdException w:name="heading 1" w:uiPriority="9" w:qFormat="1"/>
     <w:lsdException w:name="heading 2" w:semiHidden="1" w:uiPriority="9" w:unhideWhenUsed="1" w:qFormat="1"/>
@@ -4894,7 +5061,6 @@
     <w:lsdException w:name="HTML Sample" w:semiHidden="1" w:unhideWhenUsed="1"/>
     <w:lsdException w:name="HTML Typewriter" w:semiHidden="1" w:unhideWhenUsed="1"/>
     <w:lsdException w:name="HTML Variable" w:semiHidden="1" w:unhideWhenUsed="1"/>
-    <w:lsdException w:name="Normal Table" w:semiHidden="1" w:unhideWhenUsed="1"/>
     <w:lsdException w:name="annotation subject" w:semiHidden="1" w:unhideWhenUsed="1"/>
     <w:lsdException w:name="No List" w:semiHidden="1" w:unhideWhenUsed="1"/>
     <w:lsdException w:name="Outline List 1" w:semiHidden="1" w:unhideWhenUsed="1"/>
@@ -4941,10 +5107,8 @@
     <w:lsdException w:name="Table Subtle 2" w:semiHidden="1" w:unhideWhenUsed="1"/>
     <w:lsdException w:name="Table Web 1" w:semiHidden="1" w:unhideWhenUsed="1"/>
     <w:lsdException w:name="Table Web 2" w:semiHidden="1" w:unhideWhenUsed="1"/>
-    <w:lsdException w:name="Table Web 3" w:semiHidden="1" w:unhideWhenUsed="1"/>
     <w:lsdException w:name="Balloon Text" w:semiHidden="1" w:unhideWhenUsed="1"/>
     <w:lsdException w:name="Table Grid" w:uiPriority="39"/>
-    <w:lsdException w:name="Table Theme" w:semiHidden="1" w:unhideWhenUsed="1"/>
     <w:lsdException w:name="Placeholder Text" w:semiHidden="1"/>
     <w:lsdException w:name="No Spacing" w:uiPriority="1" w:qFormat="1"/>
     <w:lsdException w:name="Light Shading" w:uiPriority="60"/>
@@ -5160,6 +5324,7 @@
     <w:lsdException w:name="List Table 5 Dark Accent 6" w:uiPriority="50"/>
     <w:lsdException w:name="List Table 6 Colorful Accent 6" w:uiPriority="51"/>
     <w:lsdException w:name="List Table 7 Colorful Accent 6" w:uiPriority="52"/>
+    <w:lsdException w:name="Mention" w:semiHidden="1" w:unhideWhenUsed="1"/>
   </w:latentStyles>
   <w:style w:type="paragraph" w:default="1" w:styleId="a">
     <w:name w:val="Normal"/>

</xml_diff>

<commit_message>
add some bluetooth protocol.
</commit_message>
<xml_diff>
--- a/bluetooth/蓝牙分析.docx
+++ b/bluetooth/蓝牙分析.docx
@@ -3,6 +3,7 @@
 <w:document xmlns:wpc="http://schemas.microsoft.com/office/word/2010/wordprocessingCanvas" xmlns:cx="http://schemas.microsoft.com/office/drawing/2014/chartex" xmlns:cx1="http://schemas.microsoft.com/office/drawing/2015/9/8/chartex" xmlns:cx2="http://schemas.microsoft.com/office/drawing/2015/10/21/chartex" xmlns:mc="http://schemas.openxmlformats.org/markup-compatibility/2006" xmlns:o="urn:schemas-microsoft-com:office:office" xmlns:r="http://schemas.openxmlformats.org/officeDocument/2006/relationships" xmlns:m="http://schemas.openxmlformats.org/officeDocument/2006/math" xmlns:v="urn:schemas-microsoft-com:vml" xmlns:wp14="http://schemas.microsoft.com/office/word/2010/wordprocessingDrawing" xmlns:wp="http://schemas.openxmlformats.org/drawingml/2006/wordprocessingDrawing" xmlns:w10="urn:schemas-microsoft-com:office:word" xmlns:w="http://schemas.openxmlformats.org/wordprocessingml/2006/main" xmlns:w14="http://schemas.microsoft.com/office/word/2010/wordml" xmlns:w15="http://schemas.microsoft.com/office/word/2012/wordml" xmlns:w16se="http://schemas.microsoft.com/office/word/2015/wordml/symex" xmlns:wpg="http://schemas.microsoft.com/office/word/2010/wordprocessingGroup" xmlns:wpi="http://schemas.microsoft.com/office/word/2010/wordprocessingInk" xmlns:wne="http://schemas.microsoft.com/office/word/2006/wordml" xmlns:wps="http://schemas.microsoft.com/office/word/2010/wordprocessingShape" mc:Ignorable="w14 w15 w16se wp14">
   <w:body>
     <w:p>
+      <w:proofErr w:type="spellStart"/>
       <w:r>
         <w:t>B</w:t>
       </w:r>
@@ -15,6 +16,7 @@
       <w:r>
         <w:t>z</w:t>
       </w:r>
+      <w:proofErr w:type="spellEnd"/>
       <w:r>
         <w:rPr>
           <w:rFonts w:hint="eastAsia"/>
@@ -26,6 +28,7 @@
       </w:r>
     </w:p>
     <w:p>
+      <w:proofErr w:type="spellStart"/>
       <w:r>
         <w:rPr>
           <w:rFonts w:hint="eastAsia"/>
@@ -35,14 +38,20 @@
       <w:r>
         <w:t>luez</w:t>
       </w:r>
+      <w:proofErr w:type="spellEnd"/>
       <w:r>
         <w:rPr>
           <w:rFonts w:hint="eastAsia"/>
         </w:rPr>
         <w:t>是</w:t>
       </w:r>
-      <w:r>
-        <w:t xml:space="preserve">linux </w:t>
+      <w:proofErr w:type="spellStart"/>
+      <w:r>
+        <w:t>linux</w:t>
+      </w:r>
+      <w:proofErr w:type="spellEnd"/>
+      <w:r>
+        <w:t xml:space="preserve"> </w:t>
       </w:r>
       <w:r>
         <w:rPr>
@@ -51,8 +60,13 @@
         <w:t>的</w:t>
       </w:r>
       <w:r>
-        <w:t>官方蓝牙协议栈</w:t>
-      </w:r>
+        <w:t>官方</w:t>
+      </w:r>
+      <w:proofErr w:type="gramStart"/>
+      <w:r>
+        <w:t>蓝牙协议栈</w:t>
+      </w:r>
+      <w:proofErr w:type="gramEnd"/>
       <w:r>
         <w:rPr>
           <w:rFonts w:hint="eastAsia"/>
@@ -61,6 +75,7 @@
       </w:r>
     </w:p>
     <w:p>
+      <w:proofErr w:type="spellStart"/>
       <w:r>
         <w:rPr>
           <w:rFonts w:hint="eastAsia"/>
@@ -70,6 +85,7 @@
       <w:r>
         <w:t>luez</w:t>
       </w:r>
+      <w:proofErr w:type="spellEnd"/>
       <w:r>
         <w:rPr>
           <w:rFonts w:hint="eastAsia"/>
@@ -97,8 +113,13 @@
       <w:r>
         <w:t>，位于</w:t>
       </w:r>
-      <w:r>
-        <w:t xml:space="preserve">linux </w:t>
+      <w:proofErr w:type="spellStart"/>
+      <w:r>
+        <w:t>linux</w:t>
+      </w:r>
+      <w:proofErr w:type="spellEnd"/>
+      <w:r>
+        <w:t xml:space="preserve"> </w:t>
       </w:r>
       <w:r>
         <w:rPr>
@@ -130,11 +151,18 @@
       <w:r>
         <w:t>可以在</w:t>
       </w:r>
+      <w:proofErr w:type="spellStart"/>
       <w:r>
         <w:t>bluez</w:t>
       </w:r>
-      <w:r>
-        <w:t>官网直接下载。</w:t>
+      <w:proofErr w:type="spellEnd"/>
+      <w:proofErr w:type="gramStart"/>
+      <w:r>
+        <w:t>官网直接</w:t>
+      </w:r>
+      <w:proofErr w:type="gramEnd"/>
+      <w:r>
+        <w:t>下载。</w:t>
       </w:r>
     </w:p>
     <w:p/>
@@ -624,8 +652,13 @@
         </w:rPr>
         <w:t>（</w:t>
       </w:r>
-      <w:r>
-        <w:t>endpoint 0</w:t>
+      <w:proofErr w:type="spellStart"/>
+      <w:r>
+        <w:t>endpoint</w:t>
+      </w:r>
+      <w:proofErr w:type="spellEnd"/>
+      <w:r>
+        <w:t xml:space="preserve"> 0</w:t>
       </w:r>
       <w:r>
         <w:t>）</w:t>
@@ -942,8 +975,13 @@
         <w:t>位于</w:t>
       </w:r>
       <w:r>
-        <w:t>kernel\drivers\bluetooth</w:t>
-      </w:r>
+        <w:t>kernel\drivers\</w:t>
+      </w:r>
+      <w:proofErr w:type="spellStart"/>
+      <w:r>
+        <w:t>bluetooth</w:t>
+      </w:r>
+      <w:proofErr w:type="spellEnd"/>
       <w:r>
         <w:rPr>
           <w:rFonts w:hint="eastAsia"/>
@@ -952,9 +990,11 @@
       </w:r>
     </w:p>
     <w:p>
+      <w:proofErr w:type="spellStart"/>
       <w:r>
         <w:t>hci_ldisc.c</w:t>
       </w:r>
+      <w:proofErr w:type="spellEnd"/>
       <w:r>
         <w:t xml:space="preserve"> </w:t>
       </w:r>
@@ -1002,9 +1042,11 @@
       </w:r>
     </w:p>
     <w:p>
+      <w:proofErr w:type="spellStart"/>
       <w:r>
         <w:t>hci_bcsp.c</w:t>
       </w:r>
+      <w:proofErr w:type="spellEnd"/>
       <w:r>
         <w:t xml:space="preserve"> </w:t>
       </w:r>
@@ -1088,12 +1130,14 @@
       </w:r>
     </w:p>
     <w:p>
+      <w:proofErr w:type="gramStart"/>
       <w:r>
         <w:rPr>
           <w:rFonts w:hint="eastAsia"/>
         </w:rPr>
         <w:t>蓝牙规范</w:t>
       </w:r>
+      <w:proofErr w:type="gramEnd"/>
       <w:r>
         <w:rPr>
           <w:rFonts w:hint="eastAsia"/>
@@ -1128,8 +1172,13 @@
         <w:t>程序</w:t>
       </w:r>
       <w:r>
-        <w:t>发送接收数据和控制蓝牙连接</w:t>
-      </w:r>
+        <w:t>发送接收数据和</w:t>
+      </w:r>
+      <w:proofErr w:type="gramStart"/>
+      <w:r>
+        <w:t>控制蓝牙连接</w:t>
+      </w:r>
+      <w:proofErr w:type="gramEnd"/>
       <w:r>
         <w:rPr>
           <w:rFonts w:hint="eastAsia"/>
@@ -1574,6 +1623,7 @@
         </w:rPr>
         <w:t>（</w:t>
       </w:r>
+      <w:proofErr w:type="spellStart"/>
       <w:r>
         <w:rPr>
           <w:rFonts w:ascii="Arial" w:eastAsia="宋体" w:hAnsi="Arial" w:cs="Arial" w:hint="eastAsia"/>
@@ -1586,7 +1636,15 @@
           <w:rFonts w:ascii="Arial" w:eastAsia="宋体" w:hAnsi="Arial" w:cs="Arial"/>
           <w:color w:val="333333"/>
         </w:rPr>
-        <w:t>lueCore Serial Protocol</w:t>
+        <w:t>lueCore</w:t>
+      </w:r>
+      <w:proofErr w:type="spellEnd"/>
+      <w:r>
+        <w:rPr>
+          <w:rFonts w:ascii="Arial" w:eastAsia="宋体" w:hAnsi="Arial" w:cs="Arial"/>
+          <w:color w:val="333333"/>
+        </w:rPr>
+        <w:t xml:space="preserve"> Serial Protocol</w:t>
       </w:r>
       <w:r>
         <w:rPr>
@@ -2144,6 +2202,7 @@
         </w:rPr>
         <w:t>包含有：</w:t>
       </w:r>
+      <w:proofErr w:type="spellStart"/>
       <w:r>
         <w:rPr>
           <w:rFonts w:ascii="微软雅黑" w:eastAsia="微软雅黑" w:hAnsi="微软雅黑" w:hint="eastAsia"/>
@@ -2158,7 +2217,16 @@
           <w:color w:val="252525"/>
           <w:shd w:val="clear" w:color="auto" w:fill="FFFFFF"/>
         </w:rPr>
-        <w:t>ommond，</w:t>
+        <w:t>ommond</w:t>
+      </w:r>
+      <w:proofErr w:type="spellEnd"/>
+      <w:r>
+        <w:rPr>
+          <w:rFonts w:ascii="微软雅黑" w:eastAsia="微软雅黑" w:hAnsi="微软雅黑"/>
+          <w:color w:val="252525"/>
+          <w:shd w:val="clear" w:color="auto" w:fill="FFFFFF"/>
+        </w:rPr>
+        <w:t>，</w:t>
       </w:r>
       <w:r>
         <w:rPr>
@@ -2355,6 +2423,7 @@
           <w:color w:val="333333"/>
         </w:rPr>
       </w:pPr>
+      <w:proofErr w:type="spellStart"/>
       <w:r>
         <w:rPr>
           <w:rFonts w:ascii="Arial" w:eastAsia="宋体" w:hAnsi="Arial" w:cs="Arial" w:hint="eastAsia"/>
@@ -2367,7 +2436,15 @@
           <w:rFonts w:ascii="Arial" w:eastAsia="宋体" w:hAnsi="Arial" w:cs="Arial"/>
           <w:color w:val="333333"/>
         </w:rPr>
-        <w:t xml:space="preserve">lueCore </w:t>
+        <w:t>lueCore</w:t>
+      </w:r>
+      <w:proofErr w:type="spellEnd"/>
+      <w:r>
+        <w:rPr>
+          <w:rFonts w:ascii="Arial" w:eastAsia="宋体" w:hAnsi="Arial" w:cs="Arial"/>
+          <w:color w:val="333333"/>
+        </w:rPr>
+        <w:t xml:space="preserve"> </w:t>
       </w:r>
       <w:r>
         <w:rPr>
@@ -2757,8 +2834,13 @@
         <w:t>位于</w:t>
       </w:r>
       <w:r>
-        <w:t>kernel\net\bluetooth</w:t>
-      </w:r>
+        <w:t>kernel\net\</w:t>
+      </w:r>
+      <w:proofErr w:type="spellStart"/>
+      <w:r>
+        <w:t>bluetooth</w:t>
+      </w:r>
+      <w:proofErr w:type="spellEnd"/>
     </w:p>
     <w:p>
       <w:r>
@@ -2864,41 +2946,482 @@
       </w:r>
     </w:p>
     <w:p>
-      <w:r>
-        <w:t>alsa + bluez</w:t>
-      </w:r>
+      <w:proofErr w:type="gramStart"/>
+      <w:r>
+        <w:rPr>
+          <w:rFonts w:hint="eastAsia"/>
+        </w:rPr>
+        <w:t>蓝牙</w:t>
+      </w:r>
+      <w:r>
+        <w:t>初始化</w:t>
+      </w:r>
+      <w:proofErr w:type="gramEnd"/>
+      <w:r>
+        <w:t>流程</w:t>
+      </w:r>
+    </w:p>
+    <w:p>
+      <w:pPr>
+        <w:rPr>
+          <w:rFonts w:hint="eastAsia"/>
+        </w:rPr>
+      </w:pPr>
+      <w:proofErr w:type="spellStart"/>
+      <w:r>
+        <w:t>B</w:t>
+      </w:r>
+      <w:r>
+        <w:rPr>
+          <w:rFonts w:hint="eastAsia"/>
+        </w:rPr>
+        <w:t>luez</w:t>
+      </w:r>
+      <w:proofErr w:type="spellEnd"/>
+      <w:r>
+        <w:t>使用的是</w:t>
+      </w:r>
+      <w:proofErr w:type="spellStart"/>
+      <w:r>
+        <w:t>dbus</w:t>
+      </w:r>
+      <w:proofErr w:type="spellEnd"/>
+      <w:r>
+        <w:t>，</w:t>
+      </w:r>
+      <w:r>
+        <w:rPr>
+          <w:rFonts w:hint="eastAsia"/>
+        </w:rPr>
+        <w:t>因此</w:t>
+      </w:r>
+      <w:r>
+        <w:t>先</w:t>
+      </w:r>
+      <w:r>
+        <w:rPr>
+          <w:rFonts w:hint="eastAsia"/>
+        </w:rPr>
+        <w:t>打开</w:t>
+      </w:r>
+      <w:proofErr w:type="spellStart"/>
+      <w:r>
+        <w:t>dbus</w:t>
+      </w:r>
+      <w:proofErr w:type="spellEnd"/>
+      <w:r>
+        <w:t xml:space="preserve"> </w:t>
+      </w:r>
+      <w:r>
+        <w:rPr>
+          <w:rFonts w:hint="eastAsia"/>
+        </w:rPr>
+        <w:t>需要</w:t>
+      </w:r>
+      <w:r>
+        <w:t>的服务</w:t>
+      </w:r>
+    </w:p>
+    <w:p>
+      <w:r>
+        <w:t xml:space="preserve"># turn on </w:t>
+      </w:r>
+      <w:proofErr w:type="spellStart"/>
+      <w:r>
+        <w:t>dbus</w:t>
+      </w:r>
+      <w:proofErr w:type="spellEnd"/>
+      <w:r>
+        <w:t>-daemon service</w:t>
+      </w:r>
+    </w:p>
+    <w:p>
+      <w:proofErr w:type="spellStart"/>
+      <w:r>
+        <w:t>mkdir</w:t>
+      </w:r>
+      <w:proofErr w:type="spellEnd"/>
+      <w:r>
+        <w:t xml:space="preserve"> -p /</w:t>
+      </w:r>
+      <w:proofErr w:type="spellStart"/>
+      <w:r>
+        <w:t>tmp</w:t>
+      </w:r>
+      <w:proofErr w:type="spellEnd"/>
+      <w:r>
+        <w:t>/</w:t>
+      </w:r>
+      <w:proofErr w:type="spellStart"/>
+      <w:r>
+        <w:t>dbus</w:t>
+      </w:r>
+      <w:proofErr w:type="spellEnd"/>
+    </w:p>
+    <w:p>
+      <w:proofErr w:type="spellStart"/>
+      <w:r>
+        <w:t>mkdir</w:t>
+      </w:r>
+      <w:proofErr w:type="spellEnd"/>
+      <w:r>
+        <w:t xml:space="preserve"> -p /</w:t>
+      </w:r>
+      <w:proofErr w:type="spellStart"/>
+      <w:r>
+        <w:t>var</w:t>
+      </w:r>
+      <w:proofErr w:type="spellEnd"/>
+      <w:r>
+        <w:t>/lib/</w:t>
+      </w:r>
+      <w:proofErr w:type="spellStart"/>
+      <w:r>
+        <w:t>dbus</w:t>
+      </w:r>
+      <w:proofErr w:type="spellEnd"/>
+    </w:p>
+    <w:p>
+      <w:proofErr w:type="spellStart"/>
+      <w:r>
+        <w:t>dbus-uuidgen</w:t>
+      </w:r>
+      <w:proofErr w:type="spellEnd"/>
+      <w:r>
+        <w:t xml:space="preserve"> &gt; /</w:t>
+      </w:r>
+      <w:proofErr w:type="spellStart"/>
+      <w:r>
+        <w:t>var</w:t>
+      </w:r>
+      <w:proofErr w:type="spellEnd"/>
+      <w:r>
+        <w:t>/lib/</w:t>
+      </w:r>
+      <w:proofErr w:type="spellStart"/>
+      <w:r>
+        <w:t>dbus</w:t>
+      </w:r>
+      <w:proofErr w:type="spellEnd"/>
+      <w:r>
+        <w:t>/machine-id</w:t>
+      </w:r>
+    </w:p>
+    <w:p>
+      <w:proofErr w:type="spellStart"/>
+      <w:r>
+        <w:t>dbus</w:t>
+      </w:r>
+      <w:proofErr w:type="spellEnd"/>
+      <w:r>
+        <w:t>-daemon --</w:t>
+      </w:r>
+      <w:proofErr w:type="spellStart"/>
+      <w:r>
+        <w:t>config</w:t>
+      </w:r>
+      <w:proofErr w:type="spellEnd"/>
+      <w:r>
+        <w:t>-file=/</w:t>
+      </w:r>
+      <w:proofErr w:type="spellStart"/>
+      <w:r>
+        <w:t>etc</w:t>
+      </w:r>
+      <w:proofErr w:type="spellEnd"/>
+      <w:r>
+        <w:t>/dbus-1/</w:t>
+      </w:r>
+      <w:proofErr w:type="spellStart"/>
+      <w:r>
+        <w:t>system.conf</w:t>
+      </w:r>
+      <w:proofErr w:type="spellEnd"/>
     </w:p>
     <w:p/>
     <w:p>
-      <w:r>
-        <w:t>b</w:t>
-      </w:r>
-      <w:r>
-        <w:t xml:space="preserve">luetoothd </w:t>
-      </w:r>
-      <w:r>
-        <w:rPr>
-          <w:rFonts w:hint="eastAsia"/>
-        </w:rPr>
-        <w:t>作为</w:t>
-      </w:r>
-      <w:r>
-        <w:rPr>
-          <w:rFonts w:hint="eastAsia"/>
-        </w:rPr>
+      <w:proofErr w:type="gramStart"/>
+      <w:r>
+        <w:rPr>
+          <w:rFonts w:hint="eastAsia"/>
+        </w:rPr>
+        <w:t>打开</w:t>
+      </w:r>
+      <w:r>
+        <w:t>蓝牙电源</w:t>
+      </w:r>
+      <w:proofErr w:type="gramEnd"/>
+    </w:p>
+    <w:p>
+      <w:r>
+        <w:t xml:space="preserve"># </w:t>
+      </w:r>
+      <w:proofErr w:type="spellStart"/>
+      <w:r>
+        <w:t>bluetooth</w:t>
+      </w:r>
+      <w:proofErr w:type="spellEnd"/>
+      <w:r>
+        <w:t xml:space="preserve"> power on</w:t>
+      </w:r>
+    </w:p>
+    <w:p>
+      <w:r>
+        <w:t>echo 1 &gt; /sys/class/</w:t>
+      </w:r>
+      <w:proofErr w:type="spellStart"/>
+      <w:r>
+        <w:t>rfkill</w:t>
+      </w:r>
+      <w:proofErr w:type="spellEnd"/>
+      <w:r>
+        <w:t>/rfkill0/state</w:t>
+      </w:r>
+    </w:p>
+    <w:p>
+      <w:r>
+        <w:t xml:space="preserve">sleep 1 # if invoke this script in c with </w:t>
+      </w:r>
+      <w:proofErr w:type="gramStart"/>
+      <w:r>
+        <w:t>system(</w:t>
+      </w:r>
+      <w:proofErr w:type="gramEnd"/>
+      <w:r>
+        <w:t>), must sleep for a while!!!!!</w:t>
+      </w:r>
+    </w:p>
+    <w:p>
+      <w:pPr>
+        <w:rPr>
+          <w:rFonts w:hint="eastAsia"/>
+        </w:rPr>
+      </w:pPr>
+    </w:p>
+    <w:p>
+      <w:pPr>
+        <w:rPr>
+          <w:rFonts w:hint="eastAsia"/>
+        </w:rPr>
+      </w:pPr>
+      <w:r>
+        <w:rPr>
+          <w:rFonts w:hint="eastAsia"/>
+        </w:rPr>
+        <w:t>初始化</w:t>
+      </w:r>
+      <w:proofErr w:type="spellStart"/>
+      <w:r>
+        <w:t>uart</w:t>
+      </w:r>
+      <w:proofErr w:type="spellEnd"/>
+      <w:r>
+        <w:t>口，下载</w:t>
+      </w:r>
+      <w:r>
+        <w:rPr>
+          <w:rFonts w:hint="eastAsia"/>
+        </w:rPr>
+        <w:t>固件</w:t>
+      </w:r>
+      <w:proofErr w:type="gramStart"/>
+      <w:r>
+        <w:rPr>
+          <w:rFonts w:hint="eastAsia"/>
+        </w:rPr>
+        <w:t>到</w:t>
+      </w:r>
+      <w:r>
+        <w:t>蓝牙芯片</w:t>
+      </w:r>
+      <w:proofErr w:type="gramEnd"/>
+    </w:p>
+    <w:p>
+      <w:pPr>
+        <w:rPr>
+          <w:rFonts w:hint="eastAsia"/>
+          <w:color w:val="FF0000"/>
+        </w:rPr>
+      </w:pPr>
+      <w:r>
+        <w:rPr>
+          <w:rFonts w:hint="eastAsia"/>
+          <w:color w:val="FF0000"/>
+        </w:rPr>
+        <w:t>不同</w:t>
+      </w:r>
+      <w:r>
+        <w:rPr>
+          <w:color w:val="FF0000"/>
+        </w:rPr>
+        <w:t>的芯片</w:t>
+      </w:r>
+      <w:r>
+        <w:rPr>
+          <w:rFonts w:hint="eastAsia"/>
+          <w:color w:val="FF0000"/>
+        </w:rPr>
+        <w:t>这部分</w:t>
+      </w:r>
+      <w:r>
+        <w:rPr>
+          <w:color w:val="FF0000"/>
+        </w:rPr>
+        <w:t>流程有差异</w:t>
+      </w:r>
+    </w:p>
+    <w:p>
+      <w:r>
+        <w:t># attach firmware</w:t>
+      </w:r>
+    </w:p>
+    <w:p>
+      <w:proofErr w:type="spellStart"/>
+      <w:r>
+        <w:t>brcm_patchram_plus</w:t>
+      </w:r>
+      <w:proofErr w:type="spellEnd"/>
+      <w:r>
+        <w:t xml:space="preserve"> --</w:t>
+      </w:r>
+      <w:proofErr w:type="spellStart"/>
+      <w:r>
+        <w:t>enable_hci</w:t>
+      </w:r>
+      <w:proofErr w:type="spellEnd"/>
+      <w:r>
+        <w:t xml:space="preserve"> --</w:t>
+      </w:r>
+      <w:proofErr w:type="spellStart"/>
+      <w:r>
+        <w:t>baudrate</w:t>
+      </w:r>
+      <w:proofErr w:type="spellEnd"/>
+      <w:r>
+        <w:t xml:space="preserve"> 3000000 --no2bytes --</w:t>
+      </w:r>
+      <w:proofErr w:type="spellStart"/>
+      <w:r>
+        <w:t>patchram</w:t>
+      </w:r>
+      <w:proofErr w:type="spellEnd"/>
+      <w:r>
+        <w:t xml:space="preserve"> /lib/firmware/BCM4343A0_001.001.034.0056.0221_26M_ORC.hcd /dev/ttyS0 --</w:t>
+      </w:r>
+      <w:proofErr w:type="spellStart"/>
+      <w:r>
+        <w:t>tosleep</w:t>
+      </w:r>
+      <w:proofErr w:type="spellEnd"/>
+      <w:r>
+        <w:t>=50000 --</w:t>
+      </w:r>
+      <w:proofErr w:type="spellStart"/>
+      <w:r>
+        <w:t>use_baudrate_for_download</w:t>
+      </w:r>
+      <w:proofErr w:type="spellEnd"/>
+      <w:r>
+        <w:t xml:space="preserve"> --</w:t>
+      </w:r>
+      <w:proofErr w:type="spellStart"/>
+      <w:r>
+        <w:t>enable_lpm</w:t>
+      </w:r>
+      <w:proofErr w:type="spellEnd"/>
+      <w:r>
+        <w:t xml:space="preserve"> &amp;</w:t>
+      </w:r>
+    </w:p>
+    <w:p/>
+    <w:p>
+      <w:r>
+        <w:rPr>
+          <w:rFonts w:hint="eastAsia"/>
+        </w:rPr>
+        <w:lastRenderedPageBreak/>
+        <w:t>打开</w:t>
+      </w:r>
+      <w:r>
+        <w:rPr>
+          <w:rFonts w:hint="eastAsia"/>
+        </w:rPr>
+        <w:t xml:space="preserve"> HCI </w:t>
+      </w:r>
+      <w:r>
+        <w:t>???</w:t>
+      </w:r>
+    </w:p>
+    <w:p>
+      <w:proofErr w:type="spellStart"/>
+      <w:r>
+        <w:t>hciconfig</w:t>
+      </w:r>
+      <w:proofErr w:type="spellEnd"/>
+      <w:r>
+        <w:t xml:space="preserve"> hci0 up</w:t>
+      </w:r>
+    </w:p>
+    <w:p/>
+    <w:p>
+      <w:pPr>
+        <w:rPr>
+          <w:rFonts w:hint="eastAsia"/>
+        </w:rPr>
+      </w:pPr>
+      <w:proofErr w:type="gramStart"/>
+      <w:r>
+        <w:rPr>
+          <w:rFonts w:hint="eastAsia"/>
+        </w:rPr>
+        <w:t>打开蓝牙</w:t>
+      </w:r>
+      <w:r>
         <w:t>后台</w:t>
       </w:r>
-      <w:r>
-        <w:t>服务，提供蓝牙服务给</w:t>
-      </w:r>
-      <w:r>
-        <w:rPr>
-          <w:rFonts w:hint="eastAsia"/>
-        </w:rPr>
-        <w:t>客户</w:t>
-      </w:r>
-      <w:r>
-        <w:t>使用</w:t>
+      <w:proofErr w:type="gramEnd"/>
+      <w:r>
+        <w:t>服务</w:t>
+      </w:r>
+    </w:p>
+    <w:p>
+      <w:r>
+        <w:t xml:space="preserve"># turn on </w:t>
+      </w:r>
+      <w:proofErr w:type="spellStart"/>
+      <w:r>
+        <w:t>bluetooth</w:t>
+      </w:r>
+      <w:proofErr w:type="spellEnd"/>
+      <w:r>
+        <w:t xml:space="preserve"> service</w:t>
+      </w:r>
+    </w:p>
+    <w:p>
+      <w:proofErr w:type="spellStart"/>
+      <w:r>
+        <w:t>bluetoothd</w:t>
+      </w:r>
+      <w:proofErr w:type="spellEnd"/>
+    </w:p>
+    <w:p/>
+    <w:p>
+      <w:pPr>
+        <w:rPr>
+          <w:rFonts w:hint="eastAsia"/>
+        </w:rPr>
+      </w:pPr>
+      <w:r>
+        <w:rPr>
+          <w:rFonts w:hint="eastAsia"/>
+        </w:rPr>
+        <w:t>复位</w:t>
+      </w:r>
+      <w:r>
+        <w:rPr>
+          <w:rFonts w:hint="eastAsia"/>
+        </w:rPr>
+        <w:t>HCI</w:t>
       </w:r>
       <w:r>
         <w:rPr>
@@ -2907,140 +3430,57 @@
         <w:t>，</w:t>
       </w:r>
       <w:r>
-        <w:t>使用的通信方式</w:t>
-      </w:r>
-      <w:r>
-        <w:rPr>
-          <w:rFonts w:hint="eastAsia"/>
-        </w:rPr>
-        <w:t>为</w:t>
-      </w:r>
-      <w:r>
-        <w:rPr>
-          <w:rFonts w:hint="eastAsia"/>
-        </w:rPr>
-        <w:t xml:space="preserve"> </w:t>
-      </w:r>
-      <w:r>
-        <w:t>dbus</w:t>
-      </w:r>
-      <w:r>
-        <w:rPr>
-          <w:rFonts w:hint="eastAsia"/>
-        </w:rPr>
-        <w:t>。</w:t>
+        <w:rPr>
+          <w:rFonts w:hint="eastAsia"/>
+        </w:rPr>
+        <w:t>开启</w:t>
+      </w:r>
+      <w:r>
+        <w:t>扫描</w:t>
+      </w:r>
+    </w:p>
+    <w:p>
+      <w:proofErr w:type="spellStart"/>
+      <w:r>
+        <w:t>hciconfig</w:t>
+      </w:r>
+      <w:proofErr w:type="spellEnd"/>
+      <w:r>
+        <w:t xml:space="preserve"> hci0 reset</w:t>
+      </w:r>
+    </w:p>
+    <w:p>
+      <w:r>
+        <w:t>sleep 3</w:t>
       </w:r>
     </w:p>
     <w:p/>
     <w:p>
       <w:r>
-        <w:rPr>
-          <w:rFonts w:hint="eastAsia"/>
-        </w:rPr>
-        <w:t>用户</w:t>
-      </w:r>
-      <w:r>
-        <w:t>通过</w:t>
-      </w:r>
-      <w:r>
-        <w:rPr>
-          <w:rFonts w:hint="eastAsia"/>
-        </w:rPr>
-        <w:t xml:space="preserve"> </w:t>
-      </w:r>
-      <w:r>
-        <w:t xml:space="preserve">libasound.lib </w:t>
-      </w:r>
-      <w:r>
-        <w:rPr>
-          <w:rFonts w:hint="eastAsia"/>
-        </w:rPr>
-        <w:t>来调用</w:t>
-      </w:r>
-      <w:r>
-        <w:t>通用的</w:t>
-      </w:r>
-      <w:r>
-        <w:rPr>
-          <w:rFonts w:hint="eastAsia"/>
-        </w:rPr>
-        <w:t xml:space="preserve"> </w:t>
-      </w:r>
-      <w:r>
-        <w:t xml:space="preserve">alsa </w:t>
-      </w:r>
-      <w:r>
-        <w:rPr>
-          <w:rFonts w:hint="eastAsia"/>
-        </w:rPr>
-        <w:t>接口</w:t>
-      </w:r>
-      <w:r>
-        <w:t>使用</w:t>
-      </w:r>
-      <w:r>
-        <w:rPr>
-          <w:rFonts w:hint="eastAsia"/>
-        </w:rPr>
-        <w:t>。</w:t>
-      </w:r>
-      <w:r>
-        <w:rPr>
-          <w:rFonts w:hint="eastAsia"/>
-        </w:rPr>
-        <w:t>而</w:t>
-      </w:r>
-      <w:r>
-        <w:rPr>
-          <w:rFonts w:hint="eastAsia"/>
-        </w:rPr>
-        <w:t xml:space="preserve">libasound.lib </w:t>
-      </w:r>
-      <w:r>
-        <w:rPr>
-          <w:rFonts w:hint="eastAsia"/>
-        </w:rPr>
-        <w:t>则</w:t>
-      </w:r>
-      <w:r>
-        <w:t>通过</w:t>
-      </w:r>
-      <w:r>
-        <w:rPr>
-          <w:rFonts w:hint="eastAsia"/>
-        </w:rPr>
-        <w:t xml:space="preserve"> </w:t>
-      </w:r>
-      <w:r>
-        <w:t>libasound_module_pcm_bluetooth.so</w:t>
-      </w:r>
-    </w:p>
-    <w:p>
-      <w:r>
-        <w:t>libasound_module_</w:t>
-      </w:r>
-      <w:r>
-        <w:t>ctl</w:t>
-      </w:r>
-      <w:r>
-        <w:t>_bluetooth.so</w:t>
-      </w:r>
-    </w:p>
-    <w:p>
-      <w:r>
-        <w:rPr>
-          <w:rFonts w:hint="eastAsia"/>
-        </w:rPr>
-        <w:t>来</w:t>
-      </w:r>
-      <w:r>
-        <w:rPr>
-          <w:rFonts w:hint="eastAsia"/>
-        </w:rPr>
-        <w:t>调用</w:t>
-      </w:r>
-      <w:r>
-        <w:t>真正的播放过程。</w:t>
+        <w:t xml:space="preserve"># open scan and be-scan </w:t>
+      </w:r>
+      <w:proofErr w:type="spellStart"/>
+      <w:r>
+        <w:t>func</w:t>
+      </w:r>
+      <w:proofErr w:type="spellEnd"/>
+    </w:p>
+    <w:p>
+      <w:proofErr w:type="spellStart"/>
+      <w:r>
+        <w:t>hciconfig</w:t>
+      </w:r>
+      <w:proofErr w:type="spellEnd"/>
+      <w:r>
+        <w:t xml:space="preserve"> hci0 </w:t>
+      </w:r>
+      <w:proofErr w:type="spellStart"/>
+      <w:r>
+        <w:t>piscan</w:t>
+      </w:r>
+      <w:proofErr w:type="spellEnd"/>
+      <w:r>
+        <w:t xml:space="preserve"> up</w:t>
       </w:r>
     </w:p>
     <w:p/>
@@ -3054,83 +3494,363 @@
         <w:rPr>
           <w:rFonts w:hint="eastAsia"/>
         </w:rPr>
-        <w:t>依赖</w:t>
-      </w:r>
-      <w:r>
-        <w:t>一个文件</w:t>
-      </w:r>
-      <w:r>
-        <w:rPr>
-          <w:rFonts w:hint="eastAsia"/>
-        </w:rPr>
-        <w:t>，</w:t>
-      </w:r>
-      <w:r>
-        <w:rPr>
-          <w:rFonts w:hint="eastAsia"/>
-        </w:rPr>
-        <w:t>/etc/asound.conf</w:t>
-      </w:r>
-    </w:p>
-    <w:p>
-      <w:r>
-        <w:t>pcm.</w:t>
-      </w:r>
-      <w:r>
-        <w:t>device_</w:t>
-      </w:r>
-      <w:r>
-        <w:t>name</w:t>
-      </w:r>
-      <w:r>
-        <w:t>{</w:t>
-      </w:r>
-    </w:p>
-    <w:p>
-      <w:r>
-        <w:t>type bluetooth</w:t>
-      </w:r>
-    </w:p>
-    <w:p>
-      <w:r>
-        <w:t xml:space="preserve">device </w:t>
-      </w:r>
-      <w:r>
-        <w:t>btaddr</w:t>
-      </w:r>
+        <w:t>启动</w:t>
+      </w:r>
+      <w:r>
+        <w:t>代理服务，能够自动</w:t>
+      </w:r>
+      <w:r>
+        <w:rPr>
+          <w:rFonts w:hint="eastAsia"/>
+        </w:rPr>
+        <w:t>重新</w:t>
+      </w:r>
+      <w:r>
+        <w:rPr>
+          <w:rFonts w:hint="eastAsia"/>
+        </w:rPr>
+        <w:t>连接</w:t>
+      </w:r>
+    </w:p>
+    <w:p>
+      <w:r>
+        <w:t xml:space="preserve"># </w:t>
+      </w:r>
+      <w:proofErr w:type="spellStart"/>
+      <w:r>
+        <w:t>reponse</w:t>
+      </w:r>
+      <w:proofErr w:type="spellEnd"/>
+      <w:r>
+        <w:t xml:space="preserve"> connection request automatic</w:t>
+      </w:r>
+    </w:p>
+    <w:p>
+      <w:r>
+        <w:t>agent --adapter hci0 0000 &amp;</w:t>
+      </w:r>
+    </w:p>
+    <w:p>
+      <w:pPr>
+        <w:rPr>
+          <w:rFonts w:hint="eastAsia"/>
+        </w:rPr>
+      </w:pPr>
+    </w:p>
+    <w:p>
       <w:bookmarkStart w:id="0" w:name="_GoBack"/>
       <w:bookmarkEnd w:id="0"/>
     </w:p>
     <w:p>
+      <w:pPr>
+        <w:rPr>
+          <w:rFonts w:hint="eastAsia"/>
+        </w:rPr>
+      </w:pPr>
+    </w:p>
+    <w:p>
+      <w:proofErr w:type="spellStart"/>
+      <w:r>
+        <w:t>b</w:t>
+      </w:r>
+      <w:r>
+        <w:t>luetoothd</w:t>
+      </w:r>
+      <w:proofErr w:type="spellEnd"/>
+      <w:r>
+        <w:t xml:space="preserve"> </w:t>
+      </w:r>
+      <w:r>
+        <w:rPr>
+          <w:rFonts w:hint="eastAsia"/>
+        </w:rPr>
+        <w:t>作为</w:t>
+      </w:r>
+      <w:r>
+        <w:rPr>
+          <w:rFonts w:hint="eastAsia"/>
+        </w:rPr>
+        <w:t>后台</w:t>
+      </w:r>
+      <w:r>
+        <w:t>服务，提供</w:t>
+      </w:r>
+      <w:proofErr w:type="gramStart"/>
+      <w:r>
+        <w:t>蓝牙服务</w:t>
+      </w:r>
+      <w:proofErr w:type="gramEnd"/>
+      <w:r>
+        <w:t>给</w:t>
+      </w:r>
+      <w:r>
+        <w:rPr>
+          <w:rFonts w:hint="eastAsia"/>
+        </w:rPr>
+        <w:t>客户</w:t>
+      </w:r>
+      <w:r>
+        <w:t>使用</w:t>
+      </w:r>
+      <w:r>
+        <w:rPr>
+          <w:rFonts w:hint="eastAsia"/>
+        </w:rPr>
+        <w:t>，</w:t>
+      </w:r>
+      <w:r>
+        <w:t>使用的通信方式</w:t>
+      </w:r>
+      <w:r>
+        <w:rPr>
+          <w:rFonts w:hint="eastAsia"/>
+        </w:rPr>
+        <w:t>为</w:t>
+      </w:r>
+      <w:r>
+        <w:rPr>
+          <w:rFonts w:hint="eastAsia"/>
+        </w:rPr>
+        <w:t xml:space="preserve"> </w:t>
+      </w:r>
+      <w:proofErr w:type="spellStart"/>
+      <w:r>
+        <w:t>dbus</w:t>
+      </w:r>
+      <w:proofErr w:type="spellEnd"/>
+      <w:r>
+        <w:rPr>
+          <w:rFonts w:hint="eastAsia"/>
+        </w:rPr>
+        <w:t>。</w:t>
+      </w:r>
+    </w:p>
+    <w:p/>
+    <w:p>
+      <w:proofErr w:type="spellStart"/>
+      <w:r>
+        <w:t>alsa</w:t>
+      </w:r>
+      <w:proofErr w:type="spellEnd"/>
+      <w:r>
+        <w:t xml:space="preserve"> + </w:t>
+      </w:r>
+      <w:proofErr w:type="spellStart"/>
+      <w:r>
+        <w:t>bluez</w:t>
+      </w:r>
+      <w:proofErr w:type="spellEnd"/>
+    </w:p>
+    <w:p>
+      <w:r>
+        <w:rPr>
+          <w:rFonts w:hint="eastAsia"/>
+        </w:rPr>
+        <w:t>用户</w:t>
+      </w:r>
+      <w:r>
+        <w:t>通过</w:t>
+      </w:r>
+      <w:r>
+        <w:rPr>
+          <w:rFonts w:hint="eastAsia"/>
+        </w:rPr>
+        <w:t xml:space="preserve"> </w:t>
+      </w:r>
+      <w:r>
+        <w:t xml:space="preserve">libasound.lib </w:t>
+      </w:r>
+      <w:r>
+        <w:rPr>
+          <w:rFonts w:hint="eastAsia"/>
+        </w:rPr>
+        <w:t>来调用</w:t>
+      </w:r>
+      <w:r>
+        <w:t>通用的</w:t>
+      </w:r>
+      <w:r>
+        <w:rPr>
+          <w:rFonts w:hint="eastAsia"/>
+        </w:rPr>
+        <w:t xml:space="preserve"> </w:t>
+      </w:r>
+      <w:proofErr w:type="spellStart"/>
+      <w:r>
+        <w:t>alsa</w:t>
+      </w:r>
+      <w:proofErr w:type="spellEnd"/>
+      <w:r>
+        <w:t xml:space="preserve"> </w:t>
+      </w:r>
+      <w:r>
+        <w:rPr>
+          <w:rFonts w:hint="eastAsia"/>
+        </w:rPr>
+        <w:t>接口</w:t>
+      </w:r>
+      <w:r>
+        <w:t>使用</w:t>
+      </w:r>
+      <w:r>
+        <w:rPr>
+          <w:rFonts w:hint="eastAsia"/>
+        </w:rPr>
+        <w:t>。</w:t>
+      </w:r>
+      <w:r>
+        <w:rPr>
+          <w:rFonts w:hint="eastAsia"/>
+        </w:rPr>
+        <w:t>而</w:t>
+      </w:r>
+      <w:r>
+        <w:rPr>
+          <w:rFonts w:hint="eastAsia"/>
+        </w:rPr>
+        <w:t xml:space="preserve">libasound.lib </w:t>
+      </w:r>
+      <w:r>
+        <w:rPr>
+          <w:rFonts w:hint="eastAsia"/>
+        </w:rPr>
+        <w:t>则</w:t>
+      </w:r>
+      <w:r>
+        <w:t>通过</w:t>
+      </w:r>
+      <w:r>
+        <w:rPr>
+          <w:rFonts w:hint="eastAsia"/>
+        </w:rPr>
+        <w:t xml:space="preserve"> </w:t>
+      </w:r>
+      <w:r>
+        <w:t>libasound_module_pcm_bluetooth.so</w:t>
+      </w:r>
+    </w:p>
+    <w:p>
+      <w:r>
+        <w:t>libasound_module_ctl_bluetooth.so</w:t>
+      </w:r>
+    </w:p>
+    <w:p>
+      <w:r>
+        <w:rPr>
+          <w:rFonts w:hint="eastAsia"/>
+        </w:rPr>
+        <w:t>来</w:t>
+      </w:r>
+      <w:r>
+        <w:rPr>
+          <w:rFonts w:hint="eastAsia"/>
+        </w:rPr>
+        <w:t>调用</w:t>
+      </w:r>
+      <w:r>
+        <w:t>真正的播放过程。</w:t>
+      </w:r>
+    </w:p>
+    <w:p/>
+    <w:p>
+      <w:r>
+        <w:rPr>
+          <w:rFonts w:hint="eastAsia"/>
+        </w:rPr>
+        <w:t>依赖</w:t>
+      </w:r>
+      <w:r>
+        <w:t>一个文件</w:t>
+      </w:r>
+      <w:r>
+        <w:rPr>
+          <w:rFonts w:hint="eastAsia"/>
+        </w:rPr>
+        <w:t>，</w:t>
+      </w:r>
+      <w:r>
+        <w:rPr>
+          <w:rFonts w:hint="eastAsia"/>
+        </w:rPr>
+        <w:t>/</w:t>
+      </w:r>
+      <w:proofErr w:type="spellStart"/>
+      <w:r>
+        <w:rPr>
+          <w:rFonts w:hint="eastAsia"/>
+        </w:rPr>
+        <w:t>etc</w:t>
+      </w:r>
+      <w:proofErr w:type="spellEnd"/>
+      <w:r>
+        <w:rPr>
+          <w:rFonts w:hint="eastAsia"/>
+        </w:rPr>
+        <w:t>/</w:t>
+      </w:r>
+      <w:proofErr w:type="spellStart"/>
+      <w:r>
+        <w:rPr>
+          <w:rFonts w:hint="eastAsia"/>
+        </w:rPr>
+        <w:t>asound.conf</w:t>
+      </w:r>
+      <w:proofErr w:type="spellEnd"/>
+    </w:p>
+    <w:p>
+      <w:proofErr w:type="spellStart"/>
+      <w:proofErr w:type="gramStart"/>
+      <w:r>
+        <w:lastRenderedPageBreak/>
+        <w:t>pcm.</w:t>
+      </w:r>
+      <w:r>
+        <w:t>device</w:t>
+      </w:r>
+      <w:proofErr w:type="gramEnd"/>
+      <w:r>
+        <w:t>_</w:t>
+      </w:r>
+      <w:r>
+        <w:t>name</w:t>
+      </w:r>
+      <w:proofErr w:type="spellEnd"/>
+      <w:r>
+        <w:t>{</w:t>
+      </w:r>
+    </w:p>
+    <w:p>
+      <w:r>
+        <w:t xml:space="preserve">type </w:t>
+      </w:r>
+      <w:proofErr w:type="spellStart"/>
+      <w:r>
+        <w:t>bluetooth</w:t>
+      </w:r>
+      <w:proofErr w:type="spellEnd"/>
+    </w:p>
+    <w:p>
+      <w:r>
+        <w:t xml:space="preserve">device </w:t>
+      </w:r>
+      <w:proofErr w:type="spellStart"/>
+      <w:r>
+        <w:t>btaddr</w:t>
+      </w:r>
+      <w:proofErr w:type="spellEnd"/>
+    </w:p>
+    <w:p>
       <w:r>
         <w:t>}</w:t>
       </w:r>
     </w:p>
     <w:p/>
     <w:p/>
-    <w:p>
-      <w:pPr>
-        <w:rPr>
-          <w:rFonts w:hint="eastAsia"/>
-        </w:rPr>
-      </w:pPr>
-    </w:p>
-    <w:p>
-      <w:pPr>
-        <w:rPr>
-          <w:rFonts w:hint="eastAsia"/>
-        </w:rPr>
-      </w:pPr>
-    </w:p>
     <w:p/>
     <w:p/>
-    <w:p>
-      <w:pPr>
-        <w:rPr>
-          <w:rFonts w:hint="eastAsia"/>
-        </w:rPr>
-      </w:pPr>
-    </w:p>
+    <w:p/>
+    <w:p/>
+    <w:p/>
     <w:sectPr>
       <w:pgSz w:w="12240" w:h="15840"/>
       <w:pgMar w:top="1440" w:right="1800" w:bottom="1440" w:left="1800" w:header="708" w:footer="708" w:gutter="0"/>
@@ -5061,6 +5781,7 @@
     <w:lsdException w:name="HTML Sample" w:semiHidden="1" w:unhideWhenUsed="1"/>
     <w:lsdException w:name="HTML Typewriter" w:semiHidden="1" w:unhideWhenUsed="1"/>
     <w:lsdException w:name="HTML Variable" w:semiHidden="1" w:unhideWhenUsed="1"/>
+    <w:lsdException w:name="Normal Table" w:semiHidden="1" w:unhideWhenUsed="1"/>
     <w:lsdException w:name="annotation subject" w:semiHidden="1" w:unhideWhenUsed="1"/>
     <w:lsdException w:name="No List" w:semiHidden="1" w:unhideWhenUsed="1"/>
     <w:lsdException w:name="Outline List 1" w:semiHidden="1" w:unhideWhenUsed="1"/>
@@ -5107,8 +5828,10 @@
     <w:lsdException w:name="Table Subtle 2" w:semiHidden="1" w:unhideWhenUsed="1"/>
     <w:lsdException w:name="Table Web 1" w:semiHidden="1" w:unhideWhenUsed="1"/>
     <w:lsdException w:name="Table Web 2" w:semiHidden="1" w:unhideWhenUsed="1"/>
+    <w:lsdException w:name="Table Web 3" w:semiHidden="1" w:unhideWhenUsed="1"/>
     <w:lsdException w:name="Balloon Text" w:semiHidden="1" w:unhideWhenUsed="1"/>
     <w:lsdException w:name="Table Grid" w:uiPriority="39"/>
+    <w:lsdException w:name="Table Theme" w:semiHidden="1" w:unhideWhenUsed="1"/>
     <w:lsdException w:name="Placeholder Text" w:semiHidden="1"/>
     <w:lsdException w:name="No Spacing" w:uiPriority="1" w:qFormat="1"/>
     <w:lsdException w:name="Light Shading" w:uiPriority="60"/>

</xml_diff>